<commit_message>
TS 4.1 and 4.2 Kramam Tamil 28/10/2021
</commit_message>
<xml_diff>
--- a/TS-Kramam/TS-4.2/TS 4.2 Tamil Krama Paatam Corrections.docx
+++ b/TS-Kramam/TS-4.2/TS 4.2 Tamil Krama Paatam Corrections.docx
@@ -99,10 +99,9 @@
           <w:bCs/>
           <w:sz w:val="32"/>
           <w:szCs w:val="32"/>
-          <w:highlight w:val="red"/>
           <w:u w:val="single"/>
         </w:rPr>
-        <w:t>???</w:t>
+        <w:t>31st Oct 2021</w:t>
       </w:r>
     </w:p>
     <w:p>
@@ -7894,18 +7893,32 @@
         </w:rPr>
         <w:t>"</w:t>
       </w:r>
-      <w:proofErr w:type="spellStart"/>
       <w:r>
         <w:rPr>
-          <w:rFonts w:ascii="BRH Devanagari" w:hAnsi="BRH Devanagari" w:cs="BRH Devanagari"/>
-          <w:color w:val="000000"/>
-          <w:sz w:val="40"/>
-          <w:szCs w:val="40"/>
-          <w:lang w:val="en-IN" w:eastAsia="en-IN"/>
+          <w:rFonts w:ascii="Latha" w:hAnsi="Latha" w:cs="Latha"/>
+          <w:b/>
+          <w:bCs/>
+          <w:sz w:val="28"/>
+          <w:szCs w:val="28"/>
+          <w:highlight w:val="yellow"/>
+          <w:cs/>
+          <w:lang w:bidi="ta-IN"/>
         </w:rPr>
-        <w:t>zlÉ</w:t>
+        <w:t>ஶ்</w:t>
       </w:r>
-      <w:proofErr w:type="spellEnd"/>
+      <w:r>
+        <w:rPr>
+          <w:rFonts w:ascii="Latha" w:hAnsi="Latha" w:cs="Latha" w:hint="cs"/>
+          <w:b/>
+          <w:bCs/>
+          <w:sz w:val="28"/>
+          <w:szCs w:val="28"/>
+          <w:highlight w:val="yellow"/>
+          <w:cs/>
+          <w:lang w:bidi="ta-IN"/>
+        </w:rPr>
+        <w:t>ன</w:t>
+      </w:r>
       <w:r>
         <w:rPr>
           <w:rFonts w:ascii="BRH Devanagari" w:hAnsi="BRH Devanagari" w:cs="BRH Devanagari"/>
@@ -7922,16 +7935,7 @@
           <w:bCs/>
           <w:sz w:val="32"/>
         </w:rPr>
-        <w:t xml:space="preserve">replaced </w:t>
-      </w:r>
-      <w:proofErr w:type="gramStart"/>
-      <w:r>
-        <w:rPr>
-          <w:b/>
-          <w:bCs/>
-          <w:sz w:val="32"/>
-        </w:rPr>
-        <w:t>with</w:t>
+        <w:t>replaced with</w:t>
       </w:r>
       <w:r>
         <w:rPr>
@@ -7953,20 +7957,32 @@
         </w:rPr>
         <w:t>"</w:t>
       </w:r>
-      <w:proofErr w:type="spellStart"/>
-      <w:proofErr w:type="gramEnd"/>
       <w:r>
         <w:rPr>
-          <w:rFonts w:ascii="BRH Devanagari" w:hAnsi="BRH Devanagari" w:cs="BRH Devanagari"/>
-          <w:color w:val="000000"/>
-          <w:sz w:val="40"/>
-          <w:szCs w:val="40"/>
+          <w:rFonts w:ascii="Latha" w:hAnsi="Latha" w:cs="Latha"/>
+          <w:b/>
+          <w:bCs/>
+          <w:sz w:val="28"/>
+          <w:szCs w:val="28"/>
           <w:highlight w:val="green"/>
-          <w:lang w:val="en-IN" w:eastAsia="en-IN"/>
+          <w:cs/>
+          <w:lang w:bidi="ta-IN"/>
         </w:rPr>
-        <w:t>zgÉ</w:t>
+        <w:t>ஶ்</w:t>
       </w:r>
-      <w:proofErr w:type="spellEnd"/>
+      <w:r>
+        <w:rPr>
+          <w:rFonts w:ascii="Latha" w:hAnsi="Latha" w:cs="Latha" w:hint="cs"/>
+          <w:b/>
+          <w:bCs/>
+          <w:sz w:val="28"/>
+          <w:szCs w:val="28"/>
+          <w:highlight w:val="green"/>
+          <w:cs/>
+          <w:lang w:bidi="ta-IN"/>
+        </w:rPr>
+        <w:t>ஞ</w:t>
+      </w:r>
       <w:r>
         <w:rPr>
           <w:rFonts w:ascii="BRH Devanagari" w:hAnsi="BRH Devanagari" w:cs="BRH Devanagari"/>
@@ -8007,30 +8023,6 @@
         </w:rPr>
         <w:t>=========================</w:t>
       </w:r>
-    </w:p>
-    <w:p>
-      <w:pPr>
-        <w:jc w:val="center"/>
-        <w:rPr>
-          <w:b/>
-          <w:bCs/>
-          <w:sz w:val="32"/>
-          <w:szCs w:val="32"/>
-          <w:u w:val="single"/>
-        </w:rPr>
-      </w:pPr>
-    </w:p>
-    <w:p>
-      <w:pPr>
-        <w:jc w:val="center"/>
-        <w:rPr>
-          <w:b/>
-          <w:bCs/>
-          <w:sz w:val="32"/>
-          <w:szCs w:val="32"/>
-          <w:u w:val="single"/>
-        </w:rPr>
-      </w:pPr>
     </w:p>
     <w:p>
       <w:pPr>
@@ -8155,18 +8147,7 @@
           <w:szCs w:val="32"/>
           <w:u w:val="single"/>
         </w:rPr>
-        <w:t xml:space="preserve">Prior </w:t>
-      </w:r>
-      <w:proofErr w:type="gramStart"/>
-      <w:r>
-        <w:rPr>
-          <w:b/>
-          <w:bCs/>
-          <w:sz w:val="32"/>
-          <w:szCs w:val="32"/>
-          <w:u w:val="single"/>
-        </w:rPr>
-        <w:t xml:space="preserve">to </w:t>
+        <w:t xml:space="preserve">Prior to </w:t>
       </w:r>
       <w:r>
         <w:rPr>
@@ -8179,7 +8160,6 @@
         </w:rPr>
         <w:t>????</w:t>
       </w:r>
-      <w:proofErr w:type="gramEnd"/>
     </w:p>
     <w:p>
       <w:pPr>
@@ -8986,6 +8966,7 @@
     <w:lsdException w:name="HTML Sample" w:semiHidden="1" w:unhideWhenUsed="1"/>
     <w:lsdException w:name="HTML Typewriter" w:semiHidden="1" w:unhideWhenUsed="1"/>
     <w:lsdException w:name="HTML Variable" w:semiHidden="1" w:unhideWhenUsed="1"/>
+    <w:lsdException w:name="Normal Table" w:semiHidden="1" w:unhideWhenUsed="1"/>
     <w:lsdException w:name="annotation subject" w:semiHidden="1" w:unhideWhenUsed="1"/>
     <w:lsdException w:name="No List" w:semiHidden="1" w:unhideWhenUsed="1"/>
     <w:lsdException w:name="Outline List 1" w:semiHidden="1" w:unhideWhenUsed="1"/>
@@ -9028,8 +9009,11 @@
     <w:lsdException w:name="Table Contemporary" w:semiHidden="1" w:unhideWhenUsed="1"/>
     <w:lsdException w:name="Table Elegant" w:semiHidden="1" w:unhideWhenUsed="1"/>
     <w:lsdException w:name="Table Professional" w:semiHidden="1" w:unhideWhenUsed="1"/>
+    <w:lsdException w:name="Table Subtle 1" w:semiHidden="1" w:unhideWhenUsed="1"/>
     <w:lsdException w:name="Table Subtle 2" w:semiHidden="1" w:unhideWhenUsed="1"/>
     <w:lsdException w:name="Table Web 1" w:semiHidden="1" w:unhideWhenUsed="1"/>
+    <w:lsdException w:name="Table Web 2" w:semiHidden="1" w:unhideWhenUsed="1"/>
+    <w:lsdException w:name="Table Web 3" w:semiHidden="1" w:unhideWhenUsed="1"/>
     <w:lsdException w:name="Balloon Text" w:semiHidden="1" w:unhideWhenUsed="1"/>
     <w:lsdException w:name="Table Grid" w:uiPriority="59"/>
     <w:lsdException w:name="Table Theme" w:semiHidden="1" w:unhideWhenUsed="1"/>

</xml_diff>

<commit_message>
TS 4 all 7 Krama Tamil files corr - 20/08/2022
</commit_message>
<xml_diff>
--- a/TS-Kramam/TS-4.2/TS 4.2 Tamil Krama Paatam Corrections.docx
+++ b/TS-Kramam/TS-4.2/TS 4.2 Tamil Krama Paatam Corrections.docx
@@ -1,6 +1,6 @@
 
 <file path=word/document.xml><?xml version="1.0" encoding="utf-8"?>
-<w:document xmlns:wpc="http://schemas.microsoft.com/office/word/2010/wordprocessingCanvas" xmlns:cx="http://schemas.microsoft.com/office/drawing/2014/chartex" xmlns:cx1="http://schemas.microsoft.com/office/drawing/2015/9/8/chartex" xmlns:mc="http://schemas.openxmlformats.org/markup-compatibility/2006" xmlns:o="urn:schemas-microsoft-com:office:office" xmlns:r="http://schemas.openxmlformats.org/officeDocument/2006/relationships" xmlns:m="http://schemas.openxmlformats.org/officeDocument/2006/math" xmlns:v="urn:schemas-microsoft-com:vml" xmlns:wp14="http://schemas.microsoft.com/office/word/2010/wordprocessingDrawing" xmlns:wp="http://schemas.openxmlformats.org/drawingml/2006/wordprocessingDrawing" xmlns:w10="urn:schemas-microsoft-com:office:word" xmlns:w="http://schemas.openxmlformats.org/wordprocessingml/2006/main" xmlns:w14="http://schemas.microsoft.com/office/word/2010/wordml" xmlns:w15="http://schemas.microsoft.com/office/word/2012/wordml" xmlns:w16se="http://schemas.microsoft.com/office/word/2015/wordml/symex" xmlns:wpg="http://schemas.microsoft.com/office/word/2010/wordprocessingGroup" xmlns:wpi="http://schemas.microsoft.com/office/word/2010/wordprocessingInk" xmlns:wne="http://schemas.microsoft.com/office/word/2006/wordml" xmlns:wps="http://schemas.microsoft.com/office/word/2010/wordprocessingShape" mc:Ignorable="w14 w15 w16se wp14">
+<w:document xmlns:wpc="http://schemas.microsoft.com/office/word/2010/wordprocessingCanvas" xmlns:cx="http://schemas.microsoft.com/office/drawing/2014/chartex" xmlns:cx1="http://schemas.microsoft.com/office/drawing/2015/9/8/chartex" xmlns:cx2="http://schemas.microsoft.com/office/drawing/2015/10/21/chartex" xmlns:cx3="http://schemas.microsoft.com/office/drawing/2016/5/9/chartex" xmlns:cx4="http://schemas.microsoft.com/office/drawing/2016/5/10/chartex" xmlns:cx5="http://schemas.microsoft.com/office/drawing/2016/5/11/chartex" xmlns:cx6="http://schemas.microsoft.com/office/drawing/2016/5/12/chartex" xmlns:cx7="http://schemas.microsoft.com/office/drawing/2016/5/13/chartex" xmlns:cx8="http://schemas.microsoft.com/office/drawing/2016/5/14/chartex" xmlns:mc="http://schemas.openxmlformats.org/markup-compatibility/2006" xmlns:aink="http://schemas.microsoft.com/office/drawing/2016/ink" xmlns:am3d="http://schemas.microsoft.com/office/drawing/2017/model3d" xmlns:o="urn:schemas-microsoft-com:office:office" xmlns:oel="http://schemas.microsoft.com/office/2019/extlst" xmlns:r="http://schemas.openxmlformats.org/officeDocument/2006/relationships" xmlns:m="http://schemas.openxmlformats.org/officeDocument/2006/math" xmlns:v="urn:schemas-microsoft-com:vml" xmlns:wp14="http://schemas.microsoft.com/office/word/2010/wordprocessingDrawing" xmlns:wp="http://schemas.openxmlformats.org/drawingml/2006/wordprocessingDrawing" xmlns:w10="urn:schemas-microsoft-com:office:word" xmlns:w="http://schemas.openxmlformats.org/wordprocessingml/2006/main" xmlns:w14="http://schemas.microsoft.com/office/word/2010/wordml" xmlns:w15="http://schemas.microsoft.com/office/word/2012/wordml" xmlns:w16cex="http://schemas.microsoft.com/office/word/2018/wordml/cex" xmlns:w16cid="http://schemas.microsoft.com/office/word/2016/wordml/cid" xmlns:w16="http://schemas.microsoft.com/office/word/2018/wordml" xmlns:w16sdtdh="http://schemas.microsoft.com/office/word/2020/wordml/sdtdatahash" xmlns:w16se="http://schemas.microsoft.com/office/word/2015/wordml/symex" xmlns:wpg="http://schemas.microsoft.com/office/word/2010/wordprocessingGroup" xmlns:wpi="http://schemas.microsoft.com/office/word/2010/wordprocessingInk" xmlns:wne="http://schemas.microsoft.com/office/word/2006/wordml" xmlns:wps="http://schemas.microsoft.com/office/word/2010/wordprocessingShape" mc:Ignorable="w14 w15 w16se w16cid w16 w16cex w16sdtdh wp14">
   <w:body>
     <w:p>
       <w:pPr>
@@ -23,7 +23,6 @@
         </w:rPr>
         <w:t xml:space="preserve">TS </w:t>
       </w:r>
-      <w:proofErr w:type="spellStart"/>
       <w:r>
         <w:rPr>
           <w:b/>
@@ -34,7 +33,6 @@
         </w:rPr>
         <w:t>Krama</w:t>
       </w:r>
-      <w:proofErr w:type="spellEnd"/>
       <w:r>
         <w:rPr>
           <w:b/>
@@ -43,29 +41,7 @@
           <w:szCs w:val="32"/>
           <w:u w:val="single"/>
         </w:rPr>
-        <w:t xml:space="preserve"> </w:t>
-      </w:r>
-      <w:proofErr w:type="spellStart"/>
-      <w:r>
-        <w:rPr>
-          <w:b/>
-          <w:bCs/>
-          <w:sz w:val="32"/>
-          <w:szCs w:val="32"/>
-          <w:u w:val="single"/>
-        </w:rPr>
-        <w:t>Paatam</w:t>
-      </w:r>
-      <w:proofErr w:type="spellEnd"/>
-      <w:r>
-        <w:rPr>
-          <w:b/>
-          <w:bCs/>
-          <w:sz w:val="32"/>
-          <w:szCs w:val="32"/>
-          <w:u w:val="single"/>
-        </w:rPr>
-        <w:t xml:space="preserve"> – TS </w:t>
+        <w:t xml:space="preserve"> Paatam – TS </w:t>
       </w:r>
       <w:r>
         <w:rPr>
@@ -75,7 +51,17 @@
           <w:szCs w:val="32"/>
           <w:u w:val="single"/>
         </w:rPr>
-        <w:t>4.2 Tamil</w:t>
+        <w:t xml:space="preserve">4.2 </w:t>
+      </w:r>
+      <w:r>
+        <w:rPr>
+          <w:b/>
+          <w:bCs/>
+          <w:sz w:val="32"/>
+          <w:szCs w:val="32"/>
+          <w:u w:val="single"/>
+        </w:rPr>
+        <w:t>Tamil</w:t>
       </w:r>
       <w:r>
         <w:rPr>
@@ -105,9 +91,8 @@
           <w:szCs w:val="32"/>
           <w:u w:val="single"/>
         </w:rPr>
-        <w:t xml:space="preserve">Observed </w:t>
+        <w:t xml:space="preserve">Observed till </w:t>
       </w:r>
-      <w:proofErr w:type="gramStart"/>
       <w:r>
         <w:rPr>
           <w:b/>
@@ -116,7 +101,7 @@
           <w:szCs w:val="32"/>
           <w:u w:val="single"/>
         </w:rPr>
-        <w:t xml:space="preserve">till </w:t>
+        <w:t>31</w:t>
       </w:r>
       <w:r>
         <w:rPr>
@@ -124,12 +109,21 @@
           <w:bCs/>
           <w:sz w:val="32"/>
           <w:szCs w:val="32"/>
-          <w:highlight w:val="red"/>
+          <w:u w:val="single"/>
+          <w:vertAlign w:val="superscript"/>
+        </w:rPr>
+        <w:t>st</w:t>
+      </w:r>
+      <w:r>
+        <w:rPr>
+          <w:b/>
+          <w:bCs/>
+          <w:sz w:val="32"/>
+          <w:szCs w:val="32"/>
           <w:u w:val="single"/>
         </w:rPr>
-        <w:t>???</w:t>
+        <w:t xml:space="preserve"> August 2022</w:t>
       </w:r>
-      <w:proofErr w:type="gramEnd"/>
     </w:p>
     <w:p>
       <w:pPr>
@@ -145,7 +139,23 @@
           <w:b/>
           <w:bCs/>
         </w:rPr>
-        <w:t>(ignore those which are already incorporated in your book’s version and date)</w:t>
+        <w:t>(</w:t>
+      </w:r>
+      <w:proofErr w:type="gramStart"/>
+      <w:r>
+        <w:rPr>
+          <w:b/>
+          <w:bCs/>
+        </w:rPr>
+        <w:t>ignore</w:t>
+      </w:r>
+      <w:proofErr w:type="gramEnd"/>
+      <w:r>
+        <w:rPr>
+          <w:b/>
+          <w:bCs/>
+        </w:rPr>
+        <w:t xml:space="preserve"> those which are already incorporated in your book’s version and date)</w:t>
       </w:r>
     </w:p>
     <w:tbl>
@@ -177,12 +187,16 @@
               <w:spacing w:before="0" w:line="240" w:lineRule="auto"/>
               <w:jc w:val="center"/>
               <w:rPr>
+                <w:b/>
+                <w:bCs/>
                 <w:sz w:val="32"/>
                 <w:szCs w:val="32"/>
               </w:rPr>
             </w:pPr>
             <w:r>
               <w:rPr>
+                <w:b/>
+                <w:bCs/>
                 <w:sz w:val="32"/>
                 <w:szCs w:val="32"/>
               </w:rPr>
@@ -194,12 +208,16 @@
               <w:spacing w:before="0" w:line="240" w:lineRule="auto"/>
               <w:jc w:val="center"/>
               <w:rPr>
+                <w:b/>
+                <w:bCs/>
                 <w:sz w:val="32"/>
                 <w:szCs w:val="32"/>
               </w:rPr>
             </w:pPr>
             <w:r>
               <w:rPr>
+                <w:b/>
+                <w:bCs/>
                 <w:sz w:val="32"/>
                 <w:szCs w:val="32"/>
               </w:rPr>
@@ -216,12 +234,16 @@
               <w:spacing w:before="0" w:line="240" w:lineRule="auto"/>
               <w:jc w:val="center"/>
               <w:rPr>
+                <w:b/>
+                <w:bCs/>
                 <w:sz w:val="32"/>
                 <w:szCs w:val="32"/>
               </w:rPr>
             </w:pPr>
             <w:r>
               <w:rPr>
+                <w:b/>
+                <w:bCs/>
                 <w:sz w:val="32"/>
                 <w:szCs w:val="32"/>
               </w:rPr>
@@ -239,12 +261,16 @@
               <w:ind w:right="-18"/>
               <w:jc w:val="center"/>
               <w:rPr>
+                <w:b/>
+                <w:bCs/>
                 <w:sz w:val="32"/>
                 <w:szCs w:val="32"/>
               </w:rPr>
             </w:pPr>
             <w:r>
               <w:rPr>
+                <w:b/>
+                <w:bCs/>
                 <w:sz w:val="32"/>
                 <w:szCs w:val="32"/>
               </w:rPr>
@@ -308,20 +334,8 @@
                 <w:sz w:val="28"/>
                 <w:szCs w:val="32"/>
               </w:rPr>
-              <w:t xml:space="preserve">– </w:t>
-            </w:r>
-            <w:proofErr w:type="spellStart"/>
-            <w:r>
-              <w:rPr>
-                <w:rFonts w:cs="Arial"/>
-                <w:b/>
-                <w:color w:val="000000"/>
-                <w:sz w:val="28"/>
-                <w:szCs w:val="32"/>
-              </w:rPr>
-              <w:t>Kramam</w:t>
-            </w:r>
-            <w:proofErr w:type="spellEnd"/>
+              <w:t>– Kramam</w:t>
+            </w:r>
           </w:p>
           <w:p>
             <w:pPr>
@@ -342,7 +356,6 @@
                 <w:szCs w:val="32"/>
               </w:rPr>
             </w:pPr>
-            <w:proofErr w:type="spellStart"/>
             <w:r>
               <w:rPr>
                 <w:rFonts w:cs="Arial"/>
@@ -351,40 +364,7 @@
                 <w:sz w:val="28"/>
                 <w:szCs w:val="32"/>
               </w:rPr>
-              <w:t>Krama</w:t>
-            </w:r>
-            <w:proofErr w:type="spellEnd"/>
-            <w:r>
-              <w:rPr>
-                <w:rFonts w:cs="Arial"/>
-                <w:b/>
-                <w:color w:val="000000"/>
-                <w:sz w:val="28"/>
-                <w:szCs w:val="32"/>
-              </w:rPr>
-              <w:t xml:space="preserve"> </w:t>
-            </w:r>
-            <w:proofErr w:type="spellStart"/>
-            <w:r>
-              <w:rPr>
-                <w:rFonts w:cs="Arial"/>
-                <w:b/>
-                <w:color w:val="000000"/>
-                <w:sz w:val="28"/>
-                <w:szCs w:val="32"/>
-              </w:rPr>
-              <w:t>Vaakyam</w:t>
-            </w:r>
-            <w:proofErr w:type="spellEnd"/>
-            <w:r>
-              <w:rPr>
-                <w:rFonts w:cs="Arial"/>
-                <w:b/>
-                <w:color w:val="000000"/>
-                <w:sz w:val="28"/>
-                <w:szCs w:val="32"/>
-              </w:rPr>
-              <w:t xml:space="preserve"> No. - </w:t>
+              <w:t xml:space="preserve">Krama Vaakyam No. - </w:t>
             </w:r>
             <w:r>
               <w:rPr>
@@ -416,7 +396,6 @@
                 <w:szCs w:val="32"/>
               </w:rPr>
             </w:pPr>
-            <w:proofErr w:type="spellStart"/>
             <w:r>
               <w:rPr>
                 <w:rFonts w:cs="Arial"/>
@@ -425,18 +404,7 @@
                 <w:sz w:val="28"/>
                 <w:szCs w:val="32"/>
               </w:rPr>
-              <w:t>Panchaati</w:t>
-            </w:r>
-            <w:proofErr w:type="spellEnd"/>
-            <w:r>
-              <w:rPr>
-                <w:rFonts w:cs="Arial"/>
-                <w:b/>
-                <w:color w:val="000000"/>
-                <w:sz w:val="28"/>
-                <w:szCs w:val="32"/>
-              </w:rPr>
-              <w:t xml:space="preserve"> No</w:t>
+              <w:t>Panchaati No</w:t>
             </w:r>
             <w:r>
               <w:rPr>
@@ -479,7 +447,6 @@
               <w:autoSpaceDN w:val="0"/>
               <w:adjustRightInd w:val="0"/>
               <w:spacing w:before="0" w:line="240" w:lineRule="auto"/>
-              <w:jc w:val="center"/>
               <w:rPr>
                 <w:rFonts w:ascii="BRH Malayalam Extra" w:hAnsi="BRH Malayalam Extra" w:cs="BRH Malayalam Extra"/>
                 <w:color w:val="000000"/>
@@ -487,154 +454,268 @@
                 <w:szCs w:val="40"/>
               </w:rPr>
             </w:pPr>
-            <w:proofErr w:type="spellStart"/>
-            <w:r>
-              <w:rPr>
-                <w:rFonts w:ascii="BRH Devanagari Extra" w:hAnsi="BRH Devanagari Extra" w:cs="BRH Devanagari Extra"/>
-                <w:color w:val="000000"/>
-                <w:sz w:val="40"/>
-                <w:szCs w:val="40"/>
-              </w:rPr>
-              <w:t>iÉåprÉþÈ</w:t>
-            </w:r>
-            <w:proofErr w:type="spellEnd"/>
-            <w:r>
-              <w:rPr>
-                <w:rFonts w:ascii="BRH Devanagari Extra" w:hAnsi="BRH Devanagari Extra" w:cs="BRH Devanagari Extra"/>
-                <w:color w:val="000000"/>
-                <w:sz w:val="40"/>
-                <w:szCs w:val="40"/>
+            <w:r>
+              <w:rPr>
+                <w:rFonts w:ascii="Latha" w:hAnsi="Latha" w:cs="Latha"/>
+                <w:sz w:val="28"/>
+                <w:szCs w:val="28"/>
+                <w:cs/>
+                <w:lang w:bidi="ta-IN"/>
+              </w:rPr>
+              <w:t>தேப்</w:t>
+            </w:r>
+            <w:r>
+              <w:rPr>
+                <w:rFonts w:ascii="Latha" w:hAnsi="Latha" w:cs="Latha"/>
+                <w:b/>
+                <w:bCs/>
+                <w:position w:val="-12"/>
+                <w:sz w:val="28"/>
+                <w:szCs w:val="28"/>
+                <w:cs/>
+                <w:lang w:bidi="ta-IN"/>
+              </w:rPr>
+              <w:t>4</w:t>
+            </w:r>
+            <w:r>
+              <w:rPr>
+                <w:rFonts w:ascii="Latha" w:hAnsi="Latha" w:cs="Latha"/>
+                <w:sz w:val="28"/>
+                <w:szCs w:val="28"/>
+                <w:cs/>
+                <w:lang w:bidi="ta-IN"/>
+              </w:rPr>
+              <w:t>ய</w:t>
+            </w:r>
+            <w:r>
+              <w:rPr>
+                <w:rFonts w:ascii="BRH Tamil Tab Extra" w:hAnsi="BRH Tamil Tab Extra" w:cs="Latha"/>
+                <w:b/>
+                <w:sz w:val="36"/>
+                <w:szCs w:val="28"/>
+                <w:lang w:bidi="ta-IN"/>
+              </w:rPr>
+              <w:t>†</w:t>
+            </w:r>
+            <w:r>
+              <w:rPr>
+                <w:rFonts w:ascii="Latha" w:hAnsi="Latha" w:cs="Latha"/>
+                <w:b/>
+                <w:bCs/>
+                <w:sz w:val="32"/>
+                <w:szCs w:val="32"/>
+                <w:cs/>
+                <w:lang w:bidi="ta-IN"/>
+              </w:rPr>
+              <w:t>:</w:t>
+            </w:r>
+            <w:r>
+              <w:rPr>
+                <w:rFonts w:ascii="Latha" w:hAnsi="Latha" w:cs="Latha"/>
+                <w:sz w:val="28"/>
+                <w:szCs w:val="28"/>
+                <w:lang w:bidi="ta-IN"/>
               </w:rPr>
               <w:t xml:space="preserve"> </w:t>
             </w:r>
-            <w:proofErr w:type="spellStart"/>
-            <w:r>
-              <w:rPr>
-                <w:rFonts w:ascii="BRH Devanagari Extra" w:hAnsi="BRH Devanagari Extra" w:cs="BRH Devanagari Extra"/>
-                <w:color w:val="000000"/>
-                <w:sz w:val="40"/>
-                <w:szCs w:val="40"/>
-              </w:rPr>
-              <w:t>xÉ</w:t>
-            </w:r>
-            <w:proofErr w:type="spellEnd"/>
-            <w:r>
-              <w:rPr>
-                <w:rFonts w:ascii="BRH Malayalam Extra" w:hAnsi="BRH Malayalam Extra" w:cs="BRH Devanagari Extra"/>
-                <w:b/>
-                <w:color w:val="000000"/>
+            <w:r>
+              <w:rPr>
+                <w:rFonts w:ascii="Latha" w:hAnsi="Latha" w:cs="Latha"/>
+                <w:sz w:val="28"/>
+                <w:szCs w:val="28"/>
+                <w:cs/>
+                <w:lang w:bidi="ta-IN"/>
+              </w:rPr>
+              <w:t>ஸ</w:t>
+            </w:r>
+            <w:r>
+              <w:rPr>
+                <w:rFonts w:ascii="BRH Tamil Tab Extra" w:hAnsi="BRH Tamil Tab Extra" w:cs="Latha"/>
+                <w:b/>
+                <w:sz w:val="36"/>
+                <w:szCs w:val="28"/>
+                <w:lang w:bidi="ta-IN"/>
+              </w:rPr>
+              <w:t>…</w:t>
+            </w:r>
+            <w:r>
+              <w:rPr>
+                <w:rFonts w:ascii="Latha" w:hAnsi="Latha" w:cs="Latha"/>
+                <w:sz w:val="28"/>
+                <w:szCs w:val="28"/>
+                <w:cs/>
+                <w:lang w:bidi="ta-IN"/>
+              </w:rPr>
+              <w:t>ர்பேப்</w:t>
+            </w:r>
+            <w:r>
+              <w:rPr>
+                <w:rFonts w:ascii="Latha" w:hAnsi="Latha" w:cs="Latha"/>
+                <w:b/>
+                <w:bCs/>
+                <w:position w:val="-12"/>
+                <w:sz w:val="28"/>
+                <w:szCs w:val="28"/>
+                <w:cs/>
+                <w:lang w:bidi="ta-IN"/>
+              </w:rPr>
+              <w:t>4</w:t>
+            </w:r>
+            <w:r>
+              <w:rPr>
+                <w:rFonts w:ascii="Latha" w:hAnsi="Latha" w:cs="Latha"/>
+                <w:sz w:val="28"/>
+                <w:szCs w:val="28"/>
+                <w:cs/>
+                <w:lang w:bidi="ta-IN"/>
+              </w:rPr>
+              <w:t>ய</w:t>
+            </w:r>
+            <w:r>
+              <w:rPr>
+                <w:rFonts w:ascii="BRH Tamil Tab Extra" w:hAnsi="BRH Tamil Tab Extra" w:cs="Latha"/>
+                <w:b/>
+                <w:sz w:val="36"/>
+                <w:szCs w:val="28"/>
+                <w:lang w:bidi="ta-IN"/>
+              </w:rPr>
+              <w:t>†</w:t>
+            </w:r>
+            <w:r>
+              <w:rPr>
+                <w:rFonts w:ascii="Latha" w:hAnsi="Latha" w:cs="Latha"/>
+                <w:b/>
+                <w:bCs/>
                 <w:sz w:val="32"/>
-                <w:szCs w:val="40"/>
-              </w:rPr>
-              <w:t>–</w:t>
-            </w:r>
-            <w:proofErr w:type="spellStart"/>
-            <w:r>
-              <w:rPr>
-                <w:rFonts w:ascii="BRH Devanagari Extra" w:hAnsi="BRH Devanagari Extra" w:cs="BRH Devanagari Extra"/>
-                <w:color w:val="000000"/>
-                <w:sz w:val="40"/>
-                <w:szCs w:val="40"/>
-              </w:rPr>
-              <w:t>mÉåïprÉþÈ</w:t>
-            </w:r>
-            <w:proofErr w:type="spellEnd"/>
-            <w:r>
-              <w:rPr>
-                <w:rFonts w:ascii="BRH Devanagari Extra" w:hAnsi="BRH Devanagari Extra" w:cs="BRH Devanagari Extra"/>
-                <w:color w:val="000000"/>
-                <w:sz w:val="40"/>
-                <w:szCs w:val="40"/>
+                <w:szCs w:val="32"/>
+                <w:cs/>
+                <w:lang w:bidi="ta-IN"/>
+              </w:rPr>
+              <w:t>:</w:t>
+            </w:r>
+            <w:r>
+              <w:rPr>
+                <w:rFonts w:ascii="Latha" w:hAnsi="Latha" w:cs="Latha"/>
+                <w:sz w:val="28"/>
+                <w:szCs w:val="28"/>
+                <w:lang w:bidi="ta-IN"/>
               </w:rPr>
               <w:t xml:space="preserve"> | </w:t>
             </w:r>
-            <w:proofErr w:type="spellStart"/>
-            <w:r>
-              <w:rPr>
-                <w:rFonts w:ascii="BRH Devanagari Extra" w:hAnsi="BRH Devanagari Extra" w:cs="BRH Devanagari Extra"/>
-                <w:color w:val="000000"/>
-                <w:sz w:val="40"/>
-                <w:szCs w:val="40"/>
-              </w:rPr>
-              <w:t>xÉ</w:t>
-            </w:r>
-            <w:proofErr w:type="spellEnd"/>
-            <w:r>
-              <w:rPr>
-                <w:rFonts w:ascii="BRH Malayalam Extra" w:hAnsi="BRH Malayalam Extra" w:cs="BRH Devanagari Extra"/>
-                <w:b/>
-                <w:color w:val="000000"/>
+            <w:r>
+              <w:rPr>
+                <w:rFonts w:ascii="Latha" w:hAnsi="Latha" w:cs="Latha"/>
+                <w:sz w:val="28"/>
+                <w:szCs w:val="28"/>
+                <w:cs/>
+                <w:lang w:bidi="ta-IN"/>
+              </w:rPr>
+              <w:t>ஸ</w:t>
+            </w:r>
+            <w:r>
+              <w:rPr>
+                <w:rFonts w:ascii="BRH Tamil Tab Extra" w:hAnsi="BRH Tamil Tab Extra" w:cs="Latha"/>
+                <w:b/>
+                <w:sz w:val="36"/>
+                <w:szCs w:val="28"/>
+                <w:lang w:bidi="ta-IN"/>
+              </w:rPr>
+              <w:t>…</w:t>
+            </w:r>
+            <w:r>
+              <w:rPr>
+                <w:rFonts w:ascii="Latha" w:hAnsi="Latha" w:cs="Latha"/>
+                <w:sz w:val="28"/>
+                <w:szCs w:val="28"/>
+                <w:cs/>
+                <w:lang w:bidi="ta-IN"/>
+              </w:rPr>
+              <w:t>ர்</w:t>
+            </w:r>
+            <w:r>
+              <w:rPr>
+                <w:rFonts w:ascii="Latha" w:hAnsi="Latha" w:cs="Latha"/>
+                <w:color w:val="FF0000"/>
+                <w:sz w:val="28"/>
+                <w:szCs w:val="28"/>
+                <w:highlight w:val="yellow"/>
+                <w:cs/>
+                <w:lang w:bidi="ta-IN"/>
+              </w:rPr>
+              <w:t>பேபோ</w:t>
+            </w:r>
+            <w:r>
+              <w:rPr>
+                <w:rFonts w:ascii="BRH Tamil Tab Extra" w:hAnsi="BRH Tamil Tab Extra" w:cs="Latha"/>
+                <w:b/>
+                <w:color w:val="FF0000"/>
+                <w:sz w:val="36"/>
+                <w:szCs w:val="28"/>
+                <w:highlight w:val="yellow"/>
+                <w:lang w:bidi="ta-IN"/>
+              </w:rPr>
+              <w:t>…</w:t>
+            </w:r>
+            <w:r>
+              <w:rPr>
+                <w:rFonts w:ascii="Latha" w:hAnsi="Latha" w:cs="Latha"/>
+                <w:b/>
+                <w:bCs/>
+                <w:position w:val="-12"/>
+                <w:sz w:val="28"/>
+                <w:szCs w:val="28"/>
+                <w:cs/>
+                <w:lang w:bidi="ta-IN"/>
+              </w:rPr>
+              <w:t>4</w:t>
+            </w:r>
+            <w:r>
+              <w:rPr>
+                <w:rFonts w:ascii="Latha" w:hAnsi="Latha" w:cs="Latha"/>
+                <w:sz w:val="28"/>
+                <w:szCs w:val="28"/>
+                <w:lang w:bidi="ta-IN"/>
+              </w:rPr>
+              <w:t xml:space="preserve"> </w:t>
+            </w:r>
+            <w:r>
+              <w:rPr>
+                <w:rFonts w:ascii="Latha" w:hAnsi="Latha" w:cs="Latha"/>
+                <w:sz w:val="28"/>
+                <w:szCs w:val="28"/>
+                <w:cs/>
+                <w:lang w:bidi="ta-IN"/>
+              </w:rPr>
+              <w:t>நம</w:t>
+            </w:r>
+            <w:r>
+              <w:rPr>
+                <w:rFonts w:ascii="BRH Tamil Tab Extra" w:hAnsi="BRH Tamil Tab Extra" w:cs="Latha"/>
+                <w:b/>
+                <w:sz w:val="36"/>
+                <w:szCs w:val="28"/>
+                <w:lang w:bidi="ta-IN"/>
+              </w:rPr>
+              <w:t>†</w:t>
+            </w:r>
+            <w:r>
+              <w:rPr>
+                <w:rFonts w:ascii="Latha" w:hAnsi="Latha" w:cs="Latha"/>
+                <w:b/>
+                <w:bCs/>
                 <w:sz w:val="32"/>
-                <w:szCs w:val="40"/>
-              </w:rPr>
-              <w:t>–</w:t>
-            </w:r>
-            <w:proofErr w:type="spellStart"/>
-            <w:r>
-              <w:rPr>
-                <w:rFonts w:ascii="BRH Devanagari Extra" w:hAnsi="BRH Devanagari Extra" w:cs="BRH Devanagari Extra"/>
-                <w:color w:val="000000"/>
-                <w:sz w:val="40"/>
-                <w:szCs w:val="40"/>
-              </w:rPr>
-              <w:t>mÉåï</w:t>
-            </w:r>
-            <w:r>
-              <w:rPr>
-                <w:rFonts w:ascii="BRH Devanagari Extra" w:hAnsi="BRH Devanagari Extra" w:cs="BRH Devanagari Extra"/>
-                <w:color w:val="000000"/>
-                <w:sz w:val="40"/>
-                <w:szCs w:val="40"/>
-                <w:highlight w:val="yellow"/>
-              </w:rPr>
-              <w:t>pÉÉ</w:t>
-            </w:r>
-            <w:r>
-              <w:rPr>
-                <w:rFonts w:ascii="BRH Devanagari Extra" w:hAnsi="BRH Devanagari Extra" w:cs="BRH Devanagari Extra"/>
-                <w:color w:val="000000"/>
-                <w:sz w:val="40"/>
-                <w:szCs w:val="40"/>
-              </w:rPr>
-              <w:t>å</w:t>
-            </w:r>
-            <w:proofErr w:type="spellEnd"/>
-            <w:r>
-              <w:rPr>
-                <w:rFonts w:ascii="BRH Malayalam Extra" w:hAnsi="BRH Malayalam Extra" w:cs="BRH Devanagari Extra"/>
-                <w:b/>
-                <w:color w:val="000000"/>
-                <w:sz w:val="32"/>
-                <w:szCs w:val="40"/>
-              </w:rPr>
-              <w:t>–</w:t>
-            </w:r>
-            <w:r>
-              <w:rPr>
-                <w:rFonts w:ascii="BRH Devanagari Extra" w:hAnsi="BRH Devanagari Extra" w:cs="BRH Devanagari Extra"/>
-                <w:color w:val="000000"/>
-                <w:sz w:val="40"/>
-                <w:szCs w:val="40"/>
-              </w:rPr>
-              <w:t xml:space="preserve"> </w:t>
-            </w:r>
-            <w:proofErr w:type="spellStart"/>
-            <w:r>
-              <w:rPr>
-                <w:rFonts w:ascii="BRH Devanagari Extra" w:hAnsi="BRH Devanagari Extra" w:cs="BRH Devanagari Extra"/>
-                <w:color w:val="000000"/>
-                <w:sz w:val="40"/>
-                <w:szCs w:val="40"/>
-              </w:rPr>
-              <w:t>lÉqÉþÈ</w:t>
-            </w:r>
-            <w:proofErr w:type="spellEnd"/>
-            <w:r>
-              <w:rPr>
-                <w:rFonts w:ascii="BRH Devanagari Extra" w:hAnsi="BRH Devanagari Extra" w:cs="BRH Devanagari Extra"/>
-                <w:color w:val="000000"/>
-                <w:sz w:val="40"/>
-                <w:szCs w:val="40"/>
+                <w:szCs w:val="32"/>
+                <w:cs/>
+                <w:lang w:bidi="ta-IN"/>
+              </w:rPr>
+              <w:t>:</w:t>
+            </w:r>
+            <w:r>
+              <w:rPr>
+                <w:rFonts w:ascii="Latha" w:hAnsi="Latha" w:cs="Latha"/>
+                <w:sz w:val="28"/>
+                <w:szCs w:val="28"/>
+                <w:lang w:bidi="ta-IN"/>
               </w:rPr>
               <w:t xml:space="preserve"> |</w:t>
             </w:r>
@@ -651,7 +732,6 @@
               <w:autoSpaceDN w:val="0"/>
               <w:adjustRightInd w:val="0"/>
               <w:spacing w:before="0" w:line="252" w:lineRule="auto"/>
-              <w:jc w:val="center"/>
               <w:rPr>
                 <w:rFonts w:ascii="BRH Malayalam Extra" w:hAnsi="BRH Malayalam Extra" w:cs="BRH Malayalam Extra"/>
                 <w:color w:val="000000"/>
@@ -659,154 +739,269 @@
                 <w:szCs w:val="40"/>
               </w:rPr>
             </w:pPr>
-            <w:proofErr w:type="spellStart"/>
-            <w:r>
-              <w:rPr>
-                <w:rFonts w:ascii="BRH Devanagari Extra" w:hAnsi="BRH Devanagari Extra" w:cs="BRH Devanagari Extra"/>
-                <w:color w:val="000000"/>
-                <w:sz w:val="40"/>
-                <w:szCs w:val="40"/>
-              </w:rPr>
-              <w:t>iÉåprÉþÈ</w:t>
-            </w:r>
-            <w:proofErr w:type="spellEnd"/>
-            <w:r>
-              <w:rPr>
-                <w:rFonts w:ascii="BRH Devanagari Extra" w:hAnsi="BRH Devanagari Extra" w:cs="BRH Devanagari Extra"/>
-                <w:color w:val="000000"/>
-                <w:sz w:val="40"/>
-                <w:szCs w:val="40"/>
+            <w:r>
+              <w:rPr>
+                <w:rFonts w:ascii="Latha" w:hAnsi="Latha" w:cs="Latha"/>
+                <w:sz w:val="28"/>
+                <w:szCs w:val="28"/>
+                <w:cs/>
+                <w:lang w:bidi="ta-IN"/>
+              </w:rPr>
+              <w:t>தேப்</w:t>
+            </w:r>
+            <w:r>
+              <w:rPr>
+                <w:rFonts w:ascii="Latha" w:hAnsi="Latha" w:cs="Latha"/>
+                <w:b/>
+                <w:bCs/>
+                <w:position w:val="-12"/>
+                <w:sz w:val="28"/>
+                <w:szCs w:val="28"/>
+                <w:cs/>
+                <w:lang w:bidi="ta-IN"/>
+              </w:rPr>
+              <w:t>4</w:t>
+            </w:r>
+            <w:r>
+              <w:rPr>
+                <w:rFonts w:ascii="Latha" w:hAnsi="Latha" w:cs="Latha"/>
+                <w:sz w:val="28"/>
+                <w:szCs w:val="28"/>
+                <w:cs/>
+                <w:lang w:bidi="ta-IN"/>
+              </w:rPr>
+              <w:t>ய</w:t>
+            </w:r>
+            <w:r>
+              <w:rPr>
+                <w:rFonts w:ascii="BRH Tamil Tab Extra" w:hAnsi="BRH Tamil Tab Extra" w:cs="Latha"/>
+                <w:b/>
+                <w:sz w:val="36"/>
+                <w:szCs w:val="28"/>
+                <w:lang w:bidi="ta-IN"/>
+              </w:rPr>
+              <w:t>†</w:t>
+            </w:r>
+            <w:r>
+              <w:rPr>
+                <w:rFonts w:ascii="Latha" w:hAnsi="Latha" w:cs="Latha"/>
+                <w:b/>
+                <w:bCs/>
+                <w:sz w:val="32"/>
+                <w:szCs w:val="32"/>
+                <w:cs/>
+                <w:lang w:bidi="ta-IN"/>
+              </w:rPr>
+              <w:t>:</w:t>
+            </w:r>
+            <w:r>
+              <w:rPr>
+                <w:rFonts w:ascii="Latha" w:hAnsi="Latha" w:cs="Latha"/>
+                <w:sz w:val="28"/>
+                <w:szCs w:val="28"/>
+                <w:lang w:bidi="ta-IN"/>
               </w:rPr>
               <w:t xml:space="preserve"> </w:t>
             </w:r>
-            <w:proofErr w:type="spellStart"/>
-            <w:r>
-              <w:rPr>
-                <w:rFonts w:ascii="BRH Devanagari Extra" w:hAnsi="BRH Devanagari Extra" w:cs="BRH Devanagari Extra"/>
-                <w:color w:val="000000"/>
-                <w:sz w:val="40"/>
-                <w:szCs w:val="40"/>
-              </w:rPr>
-              <w:t>xÉ</w:t>
-            </w:r>
-            <w:proofErr w:type="spellEnd"/>
-            <w:r>
-              <w:rPr>
-                <w:rFonts w:ascii="BRH Malayalam Extra" w:hAnsi="BRH Malayalam Extra" w:cs="BRH Devanagari Extra"/>
-                <w:b/>
-                <w:color w:val="000000"/>
+            <w:r>
+              <w:rPr>
+                <w:rFonts w:ascii="Latha" w:hAnsi="Latha" w:cs="Latha"/>
+                <w:sz w:val="28"/>
+                <w:szCs w:val="28"/>
+                <w:cs/>
+                <w:lang w:bidi="ta-IN"/>
+              </w:rPr>
+              <w:t>ஸ</w:t>
+            </w:r>
+            <w:r>
+              <w:rPr>
+                <w:rFonts w:ascii="BRH Tamil Tab Extra" w:hAnsi="BRH Tamil Tab Extra" w:cs="Latha"/>
+                <w:b/>
+                <w:sz w:val="36"/>
+                <w:szCs w:val="28"/>
+                <w:lang w:bidi="ta-IN"/>
+              </w:rPr>
+              <w:t>…</w:t>
+            </w:r>
+            <w:r>
+              <w:rPr>
+                <w:rFonts w:ascii="Latha" w:hAnsi="Latha" w:cs="Latha"/>
+                <w:sz w:val="28"/>
+                <w:szCs w:val="28"/>
+                <w:cs/>
+                <w:lang w:bidi="ta-IN"/>
+              </w:rPr>
+              <w:t>ர்பேப்</w:t>
+            </w:r>
+            <w:r>
+              <w:rPr>
+                <w:rFonts w:ascii="Latha" w:hAnsi="Latha" w:cs="Latha"/>
+                <w:b/>
+                <w:bCs/>
+                <w:position w:val="-12"/>
+                <w:sz w:val="28"/>
+                <w:szCs w:val="28"/>
+                <w:cs/>
+                <w:lang w:bidi="ta-IN"/>
+              </w:rPr>
+              <w:t>4</w:t>
+            </w:r>
+            <w:r>
+              <w:rPr>
+                <w:rFonts w:ascii="Latha" w:hAnsi="Latha" w:cs="Latha"/>
+                <w:sz w:val="28"/>
+                <w:szCs w:val="28"/>
+                <w:cs/>
+                <w:lang w:bidi="ta-IN"/>
+              </w:rPr>
+              <w:t>ய</w:t>
+            </w:r>
+            <w:r>
+              <w:rPr>
+                <w:rFonts w:ascii="BRH Tamil Tab Extra" w:hAnsi="BRH Tamil Tab Extra" w:cs="Latha"/>
+                <w:b/>
+                <w:sz w:val="36"/>
+                <w:szCs w:val="28"/>
+                <w:lang w:bidi="ta-IN"/>
+              </w:rPr>
+              <w:t>†</w:t>
+            </w:r>
+            <w:r>
+              <w:rPr>
+                <w:rFonts w:ascii="Latha" w:hAnsi="Latha" w:cs="Latha"/>
+                <w:b/>
+                <w:bCs/>
                 <w:sz w:val="32"/>
-                <w:szCs w:val="40"/>
-              </w:rPr>
-              <w:t>–</w:t>
-            </w:r>
-            <w:proofErr w:type="spellStart"/>
-            <w:r>
-              <w:rPr>
-                <w:rFonts w:ascii="BRH Devanagari Extra" w:hAnsi="BRH Devanagari Extra" w:cs="BRH Devanagari Extra"/>
-                <w:color w:val="000000"/>
-                <w:sz w:val="40"/>
-                <w:szCs w:val="40"/>
-              </w:rPr>
-              <w:t>mÉåïprÉþÈ</w:t>
-            </w:r>
-            <w:proofErr w:type="spellEnd"/>
-            <w:r>
-              <w:rPr>
-                <w:rFonts w:ascii="BRH Devanagari Extra" w:hAnsi="BRH Devanagari Extra" w:cs="BRH Devanagari Extra"/>
-                <w:color w:val="000000"/>
-                <w:sz w:val="40"/>
-                <w:szCs w:val="40"/>
+                <w:szCs w:val="32"/>
+                <w:cs/>
+                <w:lang w:bidi="ta-IN"/>
+              </w:rPr>
+              <w:t>:</w:t>
+            </w:r>
+            <w:r>
+              <w:rPr>
+                <w:rFonts w:ascii="Latha" w:hAnsi="Latha" w:cs="Latha"/>
+                <w:sz w:val="28"/>
+                <w:szCs w:val="28"/>
+                <w:lang w:bidi="ta-IN"/>
               </w:rPr>
               <w:t xml:space="preserve"> | </w:t>
             </w:r>
-            <w:proofErr w:type="spellStart"/>
-            <w:r>
-              <w:rPr>
-                <w:rFonts w:ascii="BRH Devanagari Extra" w:hAnsi="BRH Devanagari Extra" w:cs="BRH Devanagari Extra"/>
-                <w:color w:val="000000"/>
-                <w:sz w:val="40"/>
-                <w:szCs w:val="40"/>
-              </w:rPr>
-              <w:t>xÉ</w:t>
-            </w:r>
-            <w:proofErr w:type="spellEnd"/>
-            <w:r>
-              <w:rPr>
-                <w:rFonts w:ascii="BRH Malayalam Extra" w:hAnsi="BRH Malayalam Extra" w:cs="BRH Devanagari Extra"/>
-                <w:b/>
-                <w:color w:val="000000"/>
+            <w:r>
+              <w:rPr>
+                <w:rFonts w:ascii="Latha" w:hAnsi="Latha" w:cs="Latha"/>
+                <w:sz w:val="28"/>
+                <w:szCs w:val="28"/>
+                <w:cs/>
+                <w:lang w:bidi="ta-IN"/>
+              </w:rPr>
+              <w:t>ஸ</w:t>
+            </w:r>
+            <w:r>
+              <w:rPr>
+                <w:rFonts w:ascii="BRH Tamil Tab Extra" w:hAnsi="BRH Tamil Tab Extra" w:cs="Latha"/>
+                <w:b/>
+                <w:sz w:val="36"/>
+                <w:szCs w:val="28"/>
+                <w:lang w:bidi="ta-IN"/>
+              </w:rPr>
+              <w:t>…</w:t>
+            </w:r>
+            <w:r>
+              <w:rPr>
+                <w:rFonts w:ascii="Latha" w:hAnsi="Latha" w:cs="Latha"/>
+                <w:sz w:val="28"/>
+                <w:szCs w:val="28"/>
+                <w:cs/>
+                <w:lang w:bidi="ta-IN"/>
+              </w:rPr>
+              <w:t>ர்பே</w:t>
+            </w:r>
+            <w:bookmarkStart w:id="0" w:name="_Hlk111888649"/>
+            <w:r>
+              <w:rPr>
+                <w:rFonts w:ascii="Latha" w:hAnsi="Latha" w:cs="Latha" w:hint="cs"/>
+                <w:sz w:val="28"/>
+                <w:szCs w:val="28"/>
+                <w:highlight w:val="green"/>
+                <w:cs/>
+                <w:lang w:bidi="ta-IN"/>
+              </w:rPr>
+              <w:t>ப்</w:t>
+            </w:r>
+            <w:r>
+              <w:rPr>
+                <w:rFonts w:ascii="Latha" w:hAnsi="Latha" w:cs="Latha"/>
+                <w:b/>
+                <w:bCs/>
+                <w:position w:val="-12"/>
+                <w:sz w:val="28"/>
+                <w:szCs w:val="28"/>
+                <w:highlight w:val="green"/>
+                <w:cs/>
+                <w:lang w:bidi="ta-IN"/>
+              </w:rPr>
+              <w:t>4</w:t>
+            </w:r>
+            <w:r>
+              <w:rPr>
+                <w:rFonts w:ascii="Latha" w:hAnsi="Latha" w:cs="Latha" w:hint="cs"/>
+                <w:sz w:val="28"/>
+                <w:szCs w:val="28"/>
+                <w:highlight w:val="green"/>
+                <w:cs/>
+                <w:lang w:bidi="ta-IN"/>
+              </w:rPr>
+              <w:t>யோ</w:t>
+            </w:r>
+            <w:bookmarkEnd w:id="0"/>
+            <w:r>
+              <w:rPr>
+                <w:rFonts w:ascii="Latha" w:hAnsi="Latha" w:cs="Latha"/>
+                <w:sz w:val="28"/>
+                <w:szCs w:val="28"/>
+                <w:lang w:bidi="ta-IN"/>
+              </w:rPr>
+              <w:t xml:space="preserve"> </w:t>
+            </w:r>
+            <w:r>
+              <w:rPr>
+                <w:rFonts w:ascii="Latha" w:hAnsi="Latha" w:cs="Latha"/>
+                <w:sz w:val="28"/>
+                <w:szCs w:val="28"/>
+                <w:cs/>
+                <w:lang w:bidi="ta-IN"/>
+              </w:rPr>
+              <w:t>நம</w:t>
+            </w:r>
+            <w:r>
+              <w:rPr>
+                <w:rFonts w:ascii="BRH Tamil Tab Extra" w:hAnsi="BRH Tamil Tab Extra" w:cs="Latha"/>
+                <w:b/>
+                <w:sz w:val="36"/>
+                <w:szCs w:val="28"/>
+                <w:lang w:bidi="ta-IN"/>
+              </w:rPr>
+              <w:t>†</w:t>
+            </w:r>
+            <w:r>
+              <w:rPr>
+                <w:rFonts w:ascii="Latha" w:hAnsi="Latha" w:cs="Latha"/>
+                <w:b/>
+                <w:bCs/>
                 <w:sz w:val="32"/>
-                <w:szCs w:val="40"/>
-              </w:rPr>
-              <w:t>–</w:t>
-            </w:r>
-            <w:proofErr w:type="spellStart"/>
-            <w:r>
-              <w:rPr>
-                <w:rFonts w:ascii="BRH Devanagari Extra" w:hAnsi="BRH Devanagari Extra" w:cs="BRH Devanagari Extra"/>
-                <w:color w:val="000000"/>
-                <w:sz w:val="40"/>
-                <w:szCs w:val="40"/>
-              </w:rPr>
-              <w:t>mÉåï</w:t>
-            </w:r>
-            <w:r>
-              <w:rPr>
-                <w:rFonts w:ascii="BRH Devanagari Extra" w:hAnsi="BRH Devanagari Extra" w:cs="BRH Devanagari Extra"/>
-                <w:color w:val="000000"/>
-                <w:sz w:val="40"/>
-                <w:szCs w:val="40"/>
-                <w:highlight w:val="green"/>
-              </w:rPr>
-              <w:t>prÉ</w:t>
-            </w:r>
-            <w:r>
-              <w:rPr>
-                <w:rFonts w:ascii="BRH Devanagari Extra" w:hAnsi="BRH Devanagari Extra" w:cs="BRH Devanagari Extra"/>
-                <w:color w:val="000000"/>
-                <w:sz w:val="40"/>
-                <w:szCs w:val="40"/>
-              </w:rPr>
-              <w:t>Éå</w:t>
-            </w:r>
-            <w:proofErr w:type="spellEnd"/>
-            <w:r>
-              <w:rPr>
-                <w:rFonts w:ascii="BRH Malayalam Extra" w:hAnsi="BRH Malayalam Extra" w:cs="BRH Devanagari Extra"/>
-                <w:b/>
-                <w:color w:val="000000"/>
-                <w:sz w:val="32"/>
-                <w:szCs w:val="40"/>
-              </w:rPr>
-              <w:t>–</w:t>
-            </w:r>
-            <w:r>
-              <w:rPr>
-                <w:rFonts w:ascii="BRH Devanagari Extra" w:hAnsi="BRH Devanagari Extra" w:cs="BRH Devanagari Extra"/>
-                <w:color w:val="000000"/>
-                <w:sz w:val="40"/>
-                <w:szCs w:val="40"/>
-              </w:rPr>
-              <w:t xml:space="preserve"> </w:t>
-            </w:r>
-            <w:proofErr w:type="spellStart"/>
-            <w:r>
-              <w:rPr>
-                <w:rFonts w:ascii="BRH Devanagari Extra" w:hAnsi="BRH Devanagari Extra" w:cs="BRH Devanagari Extra"/>
-                <w:color w:val="000000"/>
-                <w:sz w:val="40"/>
-                <w:szCs w:val="40"/>
-              </w:rPr>
-              <w:t>lÉqÉþÈ</w:t>
-            </w:r>
-            <w:proofErr w:type="spellEnd"/>
-            <w:r>
-              <w:rPr>
-                <w:rFonts w:ascii="BRH Devanagari Extra" w:hAnsi="BRH Devanagari Extra" w:cs="BRH Devanagari Extra"/>
-                <w:color w:val="000000"/>
-                <w:sz w:val="40"/>
-                <w:szCs w:val="40"/>
+                <w:szCs w:val="32"/>
+                <w:cs/>
+                <w:lang w:bidi="ta-IN"/>
+              </w:rPr>
+              <w:t>:</w:t>
+            </w:r>
+            <w:r>
+              <w:rPr>
+                <w:rFonts w:ascii="Latha" w:hAnsi="Latha" w:cs="Latha"/>
+                <w:sz w:val="28"/>
+                <w:szCs w:val="28"/>
+                <w:lang w:bidi="ta-IN"/>
               </w:rPr>
               <w:t xml:space="preserve"> |</w:t>
             </w:r>
@@ -825,8 +1020,6 @@
           <w:u w:val="single"/>
         </w:rPr>
       </w:pPr>
-      <w:bookmarkStart w:id="0" w:name="_GoBack"/>
-      <w:bookmarkEnd w:id="0"/>
       <w:r>
         <w:rPr>
           <w:b/>
@@ -859,7 +1052,6 @@
         </w:rPr>
         <w:t xml:space="preserve">TS </w:t>
       </w:r>
-      <w:proofErr w:type="spellStart"/>
       <w:r>
         <w:rPr>
           <w:b/>
@@ -870,7 +1062,6 @@
         </w:rPr>
         <w:t>Krama</w:t>
       </w:r>
-      <w:proofErr w:type="spellEnd"/>
       <w:r>
         <w:rPr>
           <w:b/>
@@ -879,29 +1070,7 @@
           <w:szCs w:val="32"/>
           <w:u w:val="single"/>
         </w:rPr>
-        <w:t xml:space="preserve"> </w:t>
-      </w:r>
-      <w:proofErr w:type="spellStart"/>
-      <w:r>
-        <w:rPr>
-          <w:b/>
-          <w:bCs/>
-          <w:sz w:val="32"/>
-          <w:szCs w:val="32"/>
-          <w:u w:val="single"/>
-        </w:rPr>
-        <w:t>Paatam</w:t>
-      </w:r>
-      <w:proofErr w:type="spellEnd"/>
-      <w:r>
-        <w:rPr>
-          <w:b/>
-          <w:bCs/>
-          <w:sz w:val="32"/>
-          <w:szCs w:val="32"/>
-          <w:u w:val="single"/>
-        </w:rPr>
-        <w:t xml:space="preserve"> – TS </w:t>
+        <w:t xml:space="preserve"> Paatam – TS </w:t>
       </w:r>
       <w:r>
         <w:rPr>
@@ -5483,15 +5652,7 @@
                 <w:b/>
                 <w:bCs/>
               </w:rPr>
-              <w:t xml:space="preserve">(highlighted </w:t>
-            </w:r>
-            <w:proofErr w:type="spellStart"/>
-            <w:r>
-              <w:rPr>
-                <w:b/>
-                <w:bCs/>
-              </w:rPr>
-              <w:t>kr</w:t>
+              <w:t>(highlighted kr</w:t>
             </w:r>
             <w:r>
               <w:rPr>
@@ -5505,15 +5666,7 @@
                 <w:b/>
                 <w:bCs/>
               </w:rPr>
-              <w:t>ma</w:t>
-            </w:r>
-            <w:proofErr w:type="spellEnd"/>
-            <w:r>
-              <w:rPr>
-                <w:b/>
-                <w:bCs/>
-              </w:rPr>
-              <w:t xml:space="preserve"> </w:t>
+              <w:t xml:space="preserve">ma </w:t>
             </w:r>
             <w:proofErr w:type="spellStart"/>
             <w:r>
@@ -9304,7 +9457,7 @@
 </file>
 
 <file path=word/endnotes.xml><?xml version="1.0" encoding="utf-8"?>
-<w:endnotes xmlns:wpc="http://schemas.microsoft.com/office/word/2010/wordprocessingCanvas" xmlns:cx="http://schemas.microsoft.com/office/drawing/2014/chartex" xmlns:cx1="http://schemas.microsoft.com/office/drawing/2015/9/8/chartex" xmlns:mc="http://schemas.openxmlformats.org/markup-compatibility/2006" xmlns:o="urn:schemas-microsoft-com:office:office" xmlns:r="http://schemas.openxmlformats.org/officeDocument/2006/relationships" xmlns:m="http://schemas.openxmlformats.org/officeDocument/2006/math" xmlns:v="urn:schemas-microsoft-com:vml" xmlns:wp14="http://schemas.microsoft.com/office/word/2010/wordprocessingDrawing" xmlns:wp="http://schemas.openxmlformats.org/drawingml/2006/wordprocessingDrawing" xmlns:w10="urn:schemas-microsoft-com:office:word" xmlns:w="http://schemas.openxmlformats.org/wordprocessingml/2006/main" xmlns:w14="http://schemas.microsoft.com/office/word/2010/wordml" xmlns:w15="http://schemas.microsoft.com/office/word/2012/wordml" xmlns:w16se="http://schemas.microsoft.com/office/word/2015/wordml/symex" xmlns:wpg="http://schemas.microsoft.com/office/word/2010/wordprocessingGroup" xmlns:wpi="http://schemas.microsoft.com/office/word/2010/wordprocessingInk" xmlns:wne="http://schemas.microsoft.com/office/word/2006/wordml" xmlns:wps="http://schemas.microsoft.com/office/word/2010/wordprocessingShape" mc:Ignorable="w14 w15 w16se wp14">
+<w:endnotes xmlns:wpc="http://schemas.microsoft.com/office/word/2010/wordprocessingCanvas" xmlns:cx="http://schemas.microsoft.com/office/drawing/2014/chartex" xmlns:cx1="http://schemas.microsoft.com/office/drawing/2015/9/8/chartex" xmlns:cx2="http://schemas.microsoft.com/office/drawing/2015/10/21/chartex" xmlns:cx3="http://schemas.microsoft.com/office/drawing/2016/5/9/chartex" xmlns:cx4="http://schemas.microsoft.com/office/drawing/2016/5/10/chartex" xmlns:cx5="http://schemas.microsoft.com/office/drawing/2016/5/11/chartex" xmlns:cx6="http://schemas.microsoft.com/office/drawing/2016/5/12/chartex" xmlns:cx7="http://schemas.microsoft.com/office/drawing/2016/5/13/chartex" xmlns:cx8="http://schemas.microsoft.com/office/drawing/2016/5/14/chartex" xmlns:mc="http://schemas.openxmlformats.org/markup-compatibility/2006" xmlns:aink="http://schemas.microsoft.com/office/drawing/2016/ink" xmlns:am3d="http://schemas.microsoft.com/office/drawing/2017/model3d" xmlns:o="urn:schemas-microsoft-com:office:office" xmlns:oel="http://schemas.microsoft.com/office/2019/extlst" xmlns:r="http://schemas.openxmlformats.org/officeDocument/2006/relationships" xmlns:m="http://schemas.openxmlformats.org/officeDocument/2006/math" xmlns:v="urn:schemas-microsoft-com:vml" xmlns:wp14="http://schemas.microsoft.com/office/word/2010/wordprocessingDrawing" xmlns:wp="http://schemas.openxmlformats.org/drawingml/2006/wordprocessingDrawing" xmlns:w10="urn:schemas-microsoft-com:office:word" xmlns:w="http://schemas.openxmlformats.org/wordprocessingml/2006/main" xmlns:w14="http://schemas.microsoft.com/office/word/2010/wordml" xmlns:w15="http://schemas.microsoft.com/office/word/2012/wordml" xmlns:w16cex="http://schemas.microsoft.com/office/word/2018/wordml/cex" xmlns:w16cid="http://schemas.microsoft.com/office/word/2016/wordml/cid" xmlns:w16="http://schemas.microsoft.com/office/word/2018/wordml" xmlns:w16sdtdh="http://schemas.microsoft.com/office/word/2020/wordml/sdtdatahash" xmlns:w16se="http://schemas.microsoft.com/office/word/2015/wordml/symex" xmlns:wpg="http://schemas.microsoft.com/office/word/2010/wordprocessingGroup" xmlns:wpi="http://schemas.microsoft.com/office/word/2010/wordprocessingInk" xmlns:wne="http://schemas.microsoft.com/office/word/2006/wordml" xmlns:wps="http://schemas.microsoft.com/office/word/2010/wordprocessingShape" mc:Ignorable="w14 w15 w16se w16cid w16 w16cex w16sdtdh wp14">
   <w:endnote w:type="separator" w:id="-1">
     <w:p>
       <w:pPr>
@@ -9329,7 +9482,7 @@
 </file>
 
 <file path=word/footer1.xml><?xml version="1.0" encoding="utf-8"?>
-<w:ftr xmlns:wpc="http://schemas.microsoft.com/office/word/2010/wordprocessingCanvas" xmlns:cx="http://schemas.microsoft.com/office/drawing/2014/chartex" xmlns:cx1="http://schemas.microsoft.com/office/drawing/2015/9/8/chartex" xmlns:mc="http://schemas.openxmlformats.org/markup-compatibility/2006" xmlns:o="urn:schemas-microsoft-com:office:office" xmlns:r="http://schemas.openxmlformats.org/officeDocument/2006/relationships" xmlns:m="http://schemas.openxmlformats.org/officeDocument/2006/math" xmlns:v="urn:schemas-microsoft-com:vml" xmlns:wp14="http://schemas.microsoft.com/office/word/2010/wordprocessingDrawing" xmlns:wp="http://schemas.openxmlformats.org/drawingml/2006/wordprocessingDrawing" xmlns:w10="urn:schemas-microsoft-com:office:word" xmlns:w="http://schemas.openxmlformats.org/wordprocessingml/2006/main" xmlns:w14="http://schemas.microsoft.com/office/word/2010/wordml" xmlns:w15="http://schemas.microsoft.com/office/word/2012/wordml" xmlns:w16se="http://schemas.microsoft.com/office/word/2015/wordml/symex" xmlns:wpg="http://schemas.microsoft.com/office/word/2010/wordprocessingGroup" xmlns:wpi="http://schemas.microsoft.com/office/word/2010/wordprocessingInk" xmlns:wne="http://schemas.microsoft.com/office/word/2006/wordml" xmlns:wps="http://schemas.microsoft.com/office/word/2010/wordprocessingShape" mc:Ignorable="w14 w15 w16se wp14">
+<w:ftr xmlns:wpc="http://schemas.microsoft.com/office/word/2010/wordprocessingCanvas" xmlns:cx="http://schemas.microsoft.com/office/drawing/2014/chartex" xmlns:cx1="http://schemas.microsoft.com/office/drawing/2015/9/8/chartex" xmlns:cx2="http://schemas.microsoft.com/office/drawing/2015/10/21/chartex" xmlns:cx3="http://schemas.microsoft.com/office/drawing/2016/5/9/chartex" xmlns:cx4="http://schemas.microsoft.com/office/drawing/2016/5/10/chartex" xmlns:cx5="http://schemas.microsoft.com/office/drawing/2016/5/11/chartex" xmlns:cx6="http://schemas.microsoft.com/office/drawing/2016/5/12/chartex" xmlns:cx7="http://schemas.microsoft.com/office/drawing/2016/5/13/chartex" xmlns:cx8="http://schemas.microsoft.com/office/drawing/2016/5/14/chartex" xmlns:mc="http://schemas.openxmlformats.org/markup-compatibility/2006" xmlns:aink="http://schemas.microsoft.com/office/drawing/2016/ink" xmlns:am3d="http://schemas.microsoft.com/office/drawing/2017/model3d" xmlns:o="urn:schemas-microsoft-com:office:office" xmlns:oel="http://schemas.microsoft.com/office/2019/extlst" xmlns:r="http://schemas.openxmlformats.org/officeDocument/2006/relationships" xmlns:m="http://schemas.openxmlformats.org/officeDocument/2006/math" xmlns:v="urn:schemas-microsoft-com:vml" xmlns:wp14="http://schemas.microsoft.com/office/word/2010/wordprocessingDrawing" xmlns:wp="http://schemas.openxmlformats.org/drawingml/2006/wordprocessingDrawing" xmlns:w10="urn:schemas-microsoft-com:office:word" xmlns:w="http://schemas.openxmlformats.org/wordprocessingml/2006/main" xmlns:w14="http://schemas.microsoft.com/office/word/2010/wordml" xmlns:w15="http://schemas.microsoft.com/office/word/2012/wordml" xmlns:w16cex="http://schemas.microsoft.com/office/word/2018/wordml/cex" xmlns:w16cid="http://schemas.microsoft.com/office/word/2016/wordml/cid" xmlns:w16="http://schemas.microsoft.com/office/word/2018/wordml" xmlns:w16sdtdh="http://schemas.microsoft.com/office/word/2020/wordml/sdtdatahash" xmlns:w16se="http://schemas.microsoft.com/office/word/2015/wordml/symex" xmlns:wpg="http://schemas.microsoft.com/office/word/2010/wordprocessingGroup" xmlns:wpi="http://schemas.microsoft.com/office/word/2010/wordprocessingInk" xmlns:wne="http://schemas.microsoft.com/office/word/2006/wordml" xmlns:wps="http://schemas.microsoft.com/office/word/2010/wordprocessingShape" mc:Ignorable="w14 w15 w16se w16cid w16 w16cex w16sdtdh wp14">
   <w:p>
     <w:pPr>
       <w:pBdr>
@@ -9510,7 +9663,7 @@
 </file>
 
 <file path=word/footer2.xml><?xml version="1.0" encoding="utf-8"?>
-<w:ftr xmlns:wpc="http://schemas.microsoft.com/office/word/2010/wordprocessingCanvas" xmlns:cx="http://schemas.microsoft.com/office/drawing/2014/chartex" xmlns:cx1="http://schemas.microsoft.com/office/drawing/2015/9/8/chartex" xmlns:mc="http://schemas.openxmlformats.org/markup-compatibility/2006" xmlns:o="urn:schemas-microsoft-com:office:office" xmlns:r="http://schemas.openxmlformats.org/officeDocument/2006/relationships" xmlns:m="http://schemas.openxmlformats.org/officeDocument/2006/math" xmlns:v="urn:schemas-microsoft-com:vml" xmlns:wp14="http://schemas.microsoft.com/office/word/2010/wordprocessingDrawing" xmlns:wp="http://schemas.openxmlformats.org/drawingml/2006/wordprocessingDrawing" xmlns:w10="urn:schemas-microsoft-com:office:word" xmlns:w="http://schemas.openxmlformats.org/wordprocessingml/2006/main" xmlns:w14="http://schemas.microsoft.com/office/word/2010/wordml" xmlns:w15="http://schemas.microsoft.com/office/word/2012/wordml" xmlns:w16se="http://schemas.microsoft.com/office/word/2015/wordml/symex" xmlns:wpg="http://schemas.microsoft.com/office/word/2010/wordprocessingGroup" xmlns:wpi="http://schemas.microsoft.com/office/word/2010/wordprocessingInk" xmlns:wne="http://schemas.microsoft.com/office/word/2006/wordml" xmlns:wps="http://schemas.microsoft.com/office/word/2010/wordprocessingShape" mc:Ignorable="w14 w15 w16se wp14">
+<w:ftr xmlns:wpc="http://schemas.microsoft.com/office/word/2010/wordprocessingCanvas" xmlns:cx="http://schemas.microsoft.com/office/drawing/2014/chartex" xmlns:cx1="http://schemas.microsoft.com/office/drawing/2015/9/8/chartex" xmlns:cx2="http://schemas.microsoft.com/office/drawing/2015/10/21/chartex" xmlns:cx3="http://schemas.microsoft.com/office/drawing/2016/5/9/chartex" xmlns:cx4="http://schemas.microsoft.com/office/drawing/2016/5/10/chartex" xmlns:cx5="http://schemas.microsoft.com/office/drawing/2016/5/11/chartex" xmlns:cx6="http://schemas.microsoft.com/office/drawing/2016/5/12/chartex" xmlns:cx7="http://schemas.microsoft.com/office/drawing/2016/5/13/chartex" xmlns:cx8="http://schemas.microsoft.com/office/drawing/2016/5/14/chartex" xmlns:mc="http://schemas.openxmlformats.org/markup-compatibility/2006" xmlns:aink="http://schemas.microsoft.com/office/drawing/2016/ink" xmlns:am3d="http://schemas.microsoft.com/office/drawing/2017/model3d" xmlns:o="urn:schemas-microsoft-com:office:office" xmlns:oel="http://schemas.microsoft.com/office/2019/extlst" xmlns:r="http://schemas.openxmlformats.org/officeDocument/2006/relationships" xmlns:m="http://schemas.openxmlformats.org/officeDocument/2006/math" xmlns:v="urn:schemas-microsoft-com:vml" xmlns:wp14="http://schemas.microsoft.com/office/word/2010/wordprocessingDrawing" xmlns:wp="http://schemas.openxmlformats.org/drawingml/2006/wordprocessingDrawing" xmlns:w10="urn:schemas-microsoft-com:office:word" xmlns:w="http://schemas.openxmlformats.org/wordprocessingml/2006/main" xmlns:w14="http://schemas.microsoft.com/office/word/2010/wordml" xmlns:w15="http://schemas.microsoft.com/office/word/2012/wordml" xmlns:w16cex="http://schemas.microsoft.com/office/word/2018/wordml/cex" xmlns:w16cid="http://schemas.microsoft.com/office/word/2016/wordml/cid" xmlns:w16="http://schemas.microsoft.com/office/word/2018/wordml" xmlns:w16sdtdh="http://schemas.microsoft.com/office/word/2020/wordml/sdtdatahash" xmlns:w16se="http://schemas.microsoft.com/office/word/2015/wordml/symex" xmlns:wpg="http://schemas.microsoft.com/office/word/2010/wordprocessingGroup" xmlns:wpi="http://schemas.microsoft.com/office/word/2010/wordprocessingInk" xmlns:wne="http://schemas.microsoft.com/office/word/2006/wordml" xmlns:wps="http://schemas.microsoft.com/office/word/2010/wordprocessingShape" mc:Ignorable="w14 w15 w16se w16cid w16 w16cex w16sdtdh wp14">
   <w:p>
     <w:pPr>
       <w:pBdr>
@@ -9699,7 +9852,7 @@
 </file>
 
 <file path=word/footnotes.xml><?xml version="1.0" encoding="utf-8"?>
-<w:footnotes xmlns:wpc="http://schemas.microsoft.com/office/word/2010/wordprocessingCanvas" xmlns:cx="http://schemas.microsoft.com/office/drawing/2014/chartex" xmlns:cx1="http://schemas.microsoft.com/office/drawing/2015/9/8/chartex" xmlns:mc="http://schemas.openxmlformats.org/markup-compatibility/2006" xmlns:o="urn:schemas-microsoft-com:office:office" xmlns:r="http://schemas.openxmlformats.org/officeDocument/2006/relationships" xmlns:m="http://schemas.openxmlformats.org/officeDocument/2006/math" xmlns:v="urn:schemas-microsoft-com:vml" xmlns:wp14="http://schemas.microsoft.com/office/word/2010/wordprocessingDrawing" xmlns:wp="http://schemas.openxmlformats.org/drawingml/2006/wordprocessingDrawing" xmlns:w10="urn:schemas-microsoft-com:office:word" xmlns:w="http://schemas.openxmlformats.org/wordprocessingml/2006/main" xmlns:w14="http://schemas.microsoft.com/office/word/2010/wordml" xmlns:w15="http://schemas.microsoft.com/office/word/2012/wordml" xmlns:w16se="http://schemas.microsoft.com/office/word/2015/wordml/symex" xmlns:wpg="http://schemas.microsoft.com/office/word/2010/wordprocessingGroup" xmlns:wpi="http://schemas.microsoft.com/office/word/2010/wordprocessingInk" xmlns:wne="http://schemas.microsoft.com/office/word/2006/wordml" xmlns:wps="http://schemas.microsoft.com/office/word/2010/wordprocessingShape" mc:Ignorable="w14 w15 w16se wp14">
+<w:footnotes xmlns:wpc="http://schemas.microsoft.com/office/word/2010/wordprocessingCanvas" xmlns:cx="http://schemas.microsoft.com/office/drawing/2014/chartex" xmlns:cx1="http://schemas.microsoft.com/office/drawing/2015/9/8/chartex" xmlns:cx2="http://schemas.microsoft.com/office/drawing/2015/10/21/chartex" xmlns:cx3="http://schemas.microsoft.com/office/drawing/2016/5/9/chartex" xmlns:cx4="http://schemas.microsoft.com/office/drawing/2016/5/10/chartex" xmlns:cx5="http://schemas.microsoft.com/office/drawing/2016/5/11/chartex" xmlns:cx6="http://schemas.microsoft.com/office/drawing/2016/5/12/chartex" xmlns:cx7="http://schemas.microsoft.com/office/drawing/2016/5/13/chartex" xmlns:cx8="http://schemas.microsoft.com/office/drawing/2016/5/14/chartex" xmlns:mc="http://schemas.openxmlformats.org/markup-compatibility/2006" xmlns:aink="http://schemas.microsoft.com/office/drawing/2016/ink" xmlns:am3d="http://schemas.microsoft.com/office/drawing/2017/model3d" xmlns:o="urn:schemas-microsoft-com:office:office" xmlns:oel="http://schemas.microsoft.com/office/2019/extlst" xmlns:r="http://schemas.openxmlformats.org/officeDocument/2006/relationships" xmlns:m="http://schemas.openxmlformats.org/officeDocument/2006/math" xmlns:v="urn:schemas-microsoft-com:vml" xmlns:wp14="http://schemas.microsoft.com/office/word/2010/wordprocessingDrawing" xmlns:wp="http://schemas.openxmlformats.org/drawingml/2006/wordprocessingDrawing" xmlns:w10="urn:schemas-microsoft-com:office:word" xmlns:w="http://schemas.openxmlformats.org/wordprocessingml/2006/main" xmlns:w14="http://schemas.microsoft.com/office/word/2010/wordml" xmlns:w15="http://schemas.microsoft.com/office/word/2012/wordml" xmlns:w16cex="http://schemas.microsoft.com/office/word/2018/wordml/cex" xmlns:w16cid="http://schemas.microsoft.com/office/word/2016/wordml/cid" xmlns:w16="http://schemas.microsoft.com/office/word/2018/wordml" xmlns:w16sdtdh="http://schemas.microsoft.com/office/word/2020/wordml/sdtdatahash" xmlns:w16se="http://schemas.microsoft.com/office/word/2015/wordml/symex" xmlns:wpg="http://schemas.microsoft.com/office/word/2010/wordprocessingGroup" xmlns:wpi="http://schemas.microsoft.com/office/word/2010/wordprocessingInk" xmlns:wne="http://schemas.microsoft.com/office/word/2006/wordml" xmlns:wps="http://schemas.microsoft.com/office/word/2010/wordprocessingShape" mc:Ignorable="w14 w15 w16se w16cid w16 w16cex w16sdtdh wp14">
   <w:footnote w:type="separator" w:id="-1">
     <w:p>
       <w:pPr>
@@ -9724,7 +9877,7 @@
 </file>
 
 <file path=word/header1.xml><?xml version="1.0" encoding="utf-8"?>
-<w:hdr xmlns:wpc="http://schemas.microsoft.com/office/word/2010/wordprocessingCanvas" xmlns:cx="http://schemas.microsoft.com/office/drawing/2014/chartex" xmlns:cx1="http://schemas.microsoft.com/office/drawing/2015/9/8/chartex" xmlns:mc="http://schemas.openxmlformats.org/markup-compatibility/2006" xmlns:o="urn:schemas-microsoft-com:office:office" xmlns:r="http://schemas.openxmlformats.org/officeDocument/2006/relationships" xmlns:m="http://schemas.openxmlformats.org/officeDocument/2006/math" xmlns:v="urn:schemas-microsoft-com:vml" xmlns:wp14="http://schemas.microsoft.com/office/word/2010/wordprocessingDrawing" xmlns:wp="http://schemas.openxmlformats.org/drawingml/2006/wordprocessingDrawing" xmlns:w10="urn:schemas-microsoft-com:office:word" xmlns:w="http://schemas.openxmlformats.org/wordprocessingml/2006/main" xmlns:w14="http://schemas.microsoft.com/office/word/2010/wordml" xmlns:w15="http://schemas.microsoft.com/office/word/2012/wordml" xmlns:w16se="http://schemas.microsoft.com/office/word/2015/wordml/symex" xmlns:wpg="http://schemas.microsoft.com/office/word/2010/wordprocessingGroup" xmlns:wpi="http://schemas.microsoft.com/office/word/2010/wordprocessingInk" xmlns:wne="http://schemas.microsoft.com/office/word/2006/wordml" xmlns:wps="http://schemas.microsoft.com/office/word/2010/wordprocessingShape" mc:Ignorable="w14 w15 w16se wp14">
+<w:hdr xmlns:wpc="http://schemas.microsoft.com/office/word/2010/wordprocessingCanvas" xmlns:cx="http://schemas.microsoft.com/office/drawing/2014/chartex" xmlns:cx1="http://schemas.microsoft.com/office/drawing/2015/9/8/chartex" xmlns:cx2="http://schemas.microsoft.com/office/drawing/2015/10/21/chartex" xmlns:cx3="http://schemas.microsoft.com/office/drawing/2016/5/9/chartex" xmlns:cx4="http://schemas.microsoft.com/office/drawing/2016/5/10/chartex" xmlns:cx5="http://schemas.microsoft.com/office/drawing/2016/5/11/chartex" xmlns:cx6="http://schemas.microsoft.com/office/drawing/2016/5/12/chartex" xmlns:cx7="http://schemas.microsoft.com/office/drawing/2016/5/13/chartex" xmlns:cx8="http://schemas.microsoft.com/office/drawing/2016/5/14/chartex" xmlns:mc="http://schemas.openxmlformats.org/markup-compatibility/2006" xmlns:aink="http://schemas.microsoft.com/office/drawing/2016/ink" xmlns:am3d="http://schemas.microsoft.com/office/drawing/2017/model3d" xmlns:o="urn:schemas-microsoft-com:office:office" xmlns:oel="http://schemas.microsoft.com/office/2019/extlst" xmlns:r="http://schemas.openxmlformats.org/officeDocument/2006/relationships" xmlns:m="http://schemas.openxmlformats.org/officeDocument/2006/math" xmlns:v="urn:schemas-microsoft-com:vml" xmlns:wp14="http://schemas.microsoft.com/office/word/2010/wordprocessingDrawing" xmlns:wp="http://schemas.openxmlformats.org/drawingml/2006/wordprocessingDrawing" xmlns:w10="urn:schemas-microsoft-com:office:word" xmlns:w="http://schemas.openxmlformats.org/wordprocessingml/2006/main" xmlns:w14="http://schemas.microsoft.com/office/word/2010/wordml" xmlns:w15="http://schemas.microsoft.com/office/word/2012/wordml" xmlns:w16cex="http://schemas.microsoft.com/office/word/2018/wordml/cex" xmlns:w16cid="http://schemas.microsoft.com/office/word/2016/wordml/cid" xmlns:w16="http://schemas.microsoft.com/office/word/2018/wordml" xmlns:w16sdtdh="http://schemas.microsoft.com/office/word/2020/wordml/sdtdatahash" xmlns:w16se="http://schemas.microsoft.com/office/word/2015/wordml/symex" xmlns:wpg="http://schemas.microsoft.com/office/word/2010/wordprocessingGroup" xmlns:wpi="http://schemas.microsoft.com/office/word/2010/wordprocessingInk" xmlns:wne="http://schemas.microsoft.com/office/word/2006/wordml" xmlns:wps="http://schemas.microsoft.com/office/word/2010/wordprocessingShape" mc:Ignorable="w14 w15 w16se w16cid w16 w16cex w16sdtdh wp14">
   <w:p>
     <w:pPr>
       <w:pStyle w:val="Header"/>
@@ -9737,7 +9890,7 @@
 </file>
 
 <file path=word/header2.xml><?xml version="1.0" encoding="utf-8"?>
-<w:hdr xmlns:wpc="http://schemas.microsoft.com/office/word/2010/wordprocessingCanvas" xmlns:cx="http://schemas.microsoft.com/office/drawing/2014/chartex" xmlns:cx1="http://schemas.microsoft.com/office/drawing/2015/9/8/chartex" xmlns:mc="http://schemas.openxmlformats.org/markup-compatibility/2006" xmlns:o="urn:schemas-microsoft-com:office:office" xmlns:r="http://schemas.openxmlformats.org/officeDocument/2006/relationships" xmlns:m="http://schemas.openxmlformats.org/officeDocument/2006/math" xmlns:v="urn:schemas-microsoft-com:vml" xmlns:wp14="http://schemas.microsoft.com/office/word/2010/wordprocessingDrawing" xmlns:wp="http://schemas.openxmlformats.org/drawingml/2006/wordprocessingDrawing" xmlns:w10="urn:schemas-microsoft-com:office:word" xmlns:w="http://schemas.openxmlformats.org/wordprocessingml/2006/main" xmlns:w14="http://schemas.microsoft.com/office/word/2010/wordml" xmlns:w15="http://schemas.microsoft.com/office/word/2012/wordml" xmlns:w16se="http://schemas.microsoft.com/office/word/2015/wordml/symex" xmlns:wpg="http://schemas.microsoft.com/office/word/2010/wordprocessingGroup" xmlns:wpi="http://schemas.microsoft.com/office/word/2010/wordprocessingInk" xmlns:wne="http://schemas.microsoft.com/office/word/2006/wordml" xmlns:wps="http://schemas.microsoft.com/office/word/2010/wordprocessingShape" mc:Ignorable="w14 w15 w16se wp14">
+<w:hdr xmlns:wpc="http://schemas.microsoft.com/office/word/2010/wordprocessingCanvas" xmlns:cx="http://schemas.microsoft.com/office/drawing/2014/chartex" xmlns:cx1="http://schemas.microsoft.com/office/drawing/2015/9/8/chartex" xmlns:cx2="http://schemas.microsoft.com/office/drawing/2015/10/21/chartex" xmlns:cx3="http://schemas.microsoft.com/office/drawing/2016/5/9/chartex" xmlns:cx4="http://schemas.microsoft.com/office/drawing/2016/5/10/chartex" xmlns:cx5="http://schemas.microsoft.com/office/drawing/2016/5/11/chartex" xmlns:cx6="http://schemas.microsoft.com/office/drawing/2016/5/12/chartex" xmlns:cx7="http://schemas.microsoft.com/office/drawing/2016/5/13/chartex" xmlns:cx8="http://schemas.microsoft.com/office/drawing/2016/5/14/chartex" xmlns:mc="http://schemas.openxmlformats.org/markup-compatibility/2006" xmlns:aink="http://schemas.microsoft.com/office/drawing/2016/ink" xmlns:am3d="http://schemas.microsoft.com/office/drawing/2017/model3d" xmlns:o="urn:schemas-microsoft-com:office:office" xmlns:oel="http://schemas.microsoft.com/office/2019/extlst" xmlns:r="http://schemas.openxmlformats.org/officeDocument/2006/relationships" xmlns:m="http://schemas.openxmlformats.org/officeDocument/2006/math" xmlns:v="urn:schemas-microsoft-com:vml" xmlns:wp14="http://schemas.microsoft.com/office/word/2010/wordprocessingDrawing" xmlns:wp="http://schemas.openxmlformats.org/drawingml/2006/wordprocessingDrawing" xmlns:w10="urn:schemas-microsoft-com:office:word" xmlns:w="http://schemas.openxmlformats.org/wordprocessingml/2006/main" xmlns:w14="http://schemas.microsoft.com/office/word/2010/wordml" xmlns:w15="http://schemas.microsoft.com/office/word/2012/wordml" xmlns:w16cex="http://schemas.microsoft.com/office/word/2018/wordml/cex" xmlns:w16cid="http://schemas.microsoft.com/office/word/2016/wordml/cid" xmlns:w16="http://schemas.microsoft.com/office/word/2018/wordml" xmlns:w16sdtdh="http://schemas.microsoft.com/office/word/2020/wordml/sdtdatahash" xmlns:w16se="http://schemas.microsoft.com/office/word/2015/wordml/symex" xmlns:wpg="http://schemas.microsoft.com/office/word/2010/wordprocessingGroup" xmlns:wpi="http://schemas.microsoft.com/office/word/2010/wordprocessingInk" xmlns:wne="http://schemas.microsoft.com/office/word/2006/wordml" xmlns:wps="http://schemas.microsoft.com/office/word/2010/wordprocessingShape" mc:Ignorable="w14 w15 w16se w16cid w16 w16cex w16sdtdh wp14">
   <w:p>
     <w:pPr>
       <w:pStyle w:val="Header"/>
@@ -9750,7 +9903,7 @@
 </file>
 
 <file path=word/styles.xml><?xml version="1.0" encoding="utf-8"?>
-<w:styles xmlns:mc="http://schemas.openxmlformats.org/markup-compatibility/2006" xmlns:r="http://schemas.openxmlformats.org/officeDocument/2006/relationships" xmlns:w="http://schemas.openxmlformats.org/wordprocessingml/2006/main" xmlns:w14="http://schemas.microsoft.com/office/word/2010/wordml" xmlns:w15="http://schemas.microsoft.com/office/word/2012/wordml" xmlns:w16se="http://schemas.microsoft.com/office/word/2015/wordml/symex" mc:Ignorable="w14 w15 w16se">
+<w:styles xmlns:mc="http://schemas.openxmlformats.org/markup-compatibility/2006" xmlns:r="http://schemas.openxmlformats.org/officeDocument/2006/relationships" xmlns:w="http://schemas.openxmlformats.org/wordprocessingml/2006/main" xmlns:w14="http://schemas.microsoft.com/office/word/2010/wordml" xmlns:w15="http://schemas.microsoft.com/office/word/2012/wordml" xmlns:w16cex="http://schemas.microsoft.com/office/word/2018/wordml/cex" xmlns:w16cid="http://schemas.microsoft.com/office/word/2016/wordml/cid" xmlns:w16="http://schemas.microsoft.com/office/word/2018/wordml" xmlns:w16sdtdh="http://schemas.microsoft.com/office/word/2020/wordml/sdtdatahash" xmlns:w16se="http://schemas.microsoft.com/office/word/2015/wordml/symex" mc:Ignorable="w14 w15 w16se w16cid w16 w16cex w16sdtdh">
   <w:docDefaults>
     <w:rPrDefault>
       <w:rPr>
@@ -9760,7 +9913,7 @@
     </w:rPrDefault>
     <w:pPrDefault/>
   </w:docDefaults>
-  <w:latentStyles w:defLockedState="0" w:defUIPriority="99" w:defSemiHidden="0" w:defUnhideWhenUsed="0" w:defQFormat="0" w:count="371">
+  <w:latentStyles w:defLockedState="0" w:defUIPriority="99" w:defSemiHidden="0" w:defUnhideWhenUsed="0" w:defQFormat="0" w:count="376">
     <w:lsdException w:name="Normal" w:uiPriority="0" w:qFormat="1"/>
     <w:lsdException w:name="heading 1" w:uiPriority="9" w:qFormat="1"/>
     <w:lsdException w:name="heading 2" w:semiHidden="1" w:uiPriority="9" w:unhideWhenUsed="1" w:qFormat="1"/>
@@ -10132,6 +10285,11 @@
     <w:lsdException w:name="List Table 5 Dark Accent 6" w:uiPriority="50"/>
     <w:lsdException w:name="List Table 6 Colorful Accent 6" w:uiPriority="51"/>
     <w:lsdException w:name="List Table 7 Colorful Accent 6" w:uiPriority="52"/>
+    <w:lsdException w:name="Mention" w:semiHidden="1" w:unhideWhenUsed="1"/>
+    <w:lsdException w:name="Smart Hyperlink" w:semiHidden="1" w:unhideWhenUsed="1"/>
+    <w:lsdException w:name="Hashtag" w:semiHidden="1" w:unhideWhenUsed="1"/>
+    <w:lsdException w:name="Unresolved Mention" w:semiHidden="1" w:unhideWhenUsed="1"/>
+    <w:lsdException w:name="Smart Link" w:semiHidden="1" w:unhideWhenUsed="1"/>
   </w:latentStyles>
   <w:style w:type="paragraph" w:default="1" w:styleId="Normal">
     <w:name w:val="Normal"/>

</xml_diff>

<commit_message>
TS 4 Kramam files final Tamil - 21/08/2022
</commit_message>
<xml_diff>
--- a/TS-Kramam/TS-4.2/TS 4.2 Tamil Krama Paatam Corrections.docx
+++ b/TS-Kramam/TS-4.2/TS 4.2 Tamil Krama Paatam Corrections.docx
@@ -9075,30 +9075,6 @@
           <w:u w:val="single"/>
         </w:rPr>
       </w:pPr>
-    </w:p>
-    <w:p>
-      <w:pPr>
-        <w:jc w:val="center"/>
-        <w:rPr>
-          <w:b/>
-          <w:bCs/>
-          <w:sz w:val="32"/>
-          <w:szCs w:val="32"/>
-          <w:u w:val="single"/>
-        </w:rPr>
-      </w:pPr>
-    </w:p>
-    <w:p>
-      <w:pPr>
-        <w:jc w:val="center"/>
-        <w:rPr>
-          <w:b/>
-          <w:bCs/>
-          <w:sz w:val="32"/>
-          <w:szCs w:val="32"/>
-          <w:u w:val="single"/>
-        </w:rPr>
-      </w:pPr>
       <w:r>
         <w:rPr>
           <w:b/>
@@ -9187,9 +9163,8 @@
           <w:szCs w:val="32"/>
           <w:u w:val="single"/>
         </w:rPr>
-        <w:t xml:space="preserve">Prior </w:t>
+        <w:t xml:space="preserve">Prior to </w:t>
       </w:r>
-      <w:proofErr w:type="gramStart"/>
       <w:r>
         <w:rPr>
           <w:b/>
@@ -9198,7 +9173,7 @@
           <w:szCs w:val="32"/>
           <w:u w:val="single"/>
         </w:rPr>
-        <w:t xml:space="preserve">to </w:t>
+        <w:t>31</w:t>
       </w:r>
       <w:r>
         <w:rPr>
@@ -9206,12 +9181,21 @@
           <w:bCs/>
           <w:sz w:val="32"/>
           <w:szCs w:val="32"/>
-          <w:highlight w:val="red"/>
+          <w:u w:val="single"/>
+          <w:vertAlign w:val="superscript"/>
+        </w:rPr>
+        <w:t>st</w:t>
+      </w:r>
+      <w:r>
+        <w:rPr>
+          <w:b/>
+          <w:bCs/>
+          <w:sz w:val="32"/>
+          <w:szCs w:val="32"/>
           <w:u w:val="single"/>
         </w:rPr>
-        <w:t>????</w:t>
+        <w:t xml:space="preserve"> October 2021</w:t>
       </w:r>
-      <w:proofErr w:type="gramEnd"/>
     </w:p>
     <w:p>
       <w:pPr>
@@ -9226,7 +9210,23 @@
           <w:b/>
           <w:bCs/>
         </w:rPr>
-        <w:t>(ignore those which are already incorporated in your book’s version and date)</w:t>
+        <w:t>(</w:t>
+      </w:r>
+      <w:proofErr w:type="gramStart"/>
+      <w:r>
+        <w:rPr>
+          <w:b/>
+          <w:bCs/>
+        </w:rPr>
+        <w:t>ignore</w:t>
+      </w:r>
+      <w:proofErr w:type="gramEnd"/>
+      <w:r>
+        <w:rPr>
+          <w:b/>
+          <w:bCs/>
+        </w:rPr>
+        <w:t xml:space="preserve"> those which are already incorporated in your book’s version and date)</w:t>
       </w:r>
     </w:p>
     <w:tbl>
@@ -9258,12 +9258,16 @@
               <w:spacing w:before="0" w:line="240" w:lineRule="auto"/>
               <w:jc w:val="center"/>
               <w:rPr>
+                <w:b/>
+                <w:bCs/>
                 <w:sz w:val="32"/>
                 <w:szCs w:val="32"/>
               </w:rPr>
             </w:pPr>
             <w:r>
               <w:rPr>
+                <w:b/>
+                <w:bCs/>
                 <w:sz w:val="32"/>
                 <w:szCs w:val="32"/>
               </w:rPr>
@@ -9275,12 +9279,16 @@
               <w:spacing w:before="0" w:line="240" w:lineRule="auto"/>
               <w:jc w:val="center"/>
               <w:rPr>
+                <w:b/>
+                <w:bCs/>
                 <w:sz w:val="32"/>
                 <w:szCs w:val="32"/>
               </w:rPr>
             </w:pPr>
             <w:r>
               <w:rPr>
+                <w:b/>
+                <w:bCs/>
                 <w:sz w:val="32"/>
                 <w:szCs w:val="32"/>
               </w:rPr>
@@ -9297,12 +9305,16 @@
               <w:spacing w:before="0" w:line="240" w:lineRule="auto"/>
               <w:jc w:val="center"/>
               <w:rPr>
+                <w:b/>
+                <w:bCs/>
                 <w:sz w:val="32"/>
                 <w:szCs w:val="32"/>
               </w:rPr>
             </w:pPr>
             <w:r>
               <w:rPr>
+                <w:b/>
+                <w:bCs/>
                 <w:sz w:val="32"/>
                 <w:szCs w:val="32"/>
               </w:rPr>
@@ -9320,12 +9332,16 @@
               <w:ind w:right="-18"/>
               <w:jc w:val="center"/>
               <w:rPr>
+                <w:b/>
+                <w:bCs/>
                 <w:sz w:val="32"/>
                 <w:szCs w:val="32"/>
               </w:rPr>
             </w:pPr>
             <w:r>
               <w:rPr>
+                <w:b/>
+                <w:bCs/>
                 <w:sz w:val="32"/>
                 <w:szCs w:val="32"/>
               </w:rPr>
@@ -9438,7 +9454,6 @@
           <w:b/>
           <w:sz w:val="32"/>
         </w:rPr>
-        <w:lastRenderedPageBreak/>
         <w:t>===================</w:t>
       </w:r>
     </w:p>
@@ -9447,6 +9462,8 @@
       <w:headerReference w:type="default" r:id="rId8"/>
       <w:footerReference w:type="even" r:id="rId9"/>
       <w:footerReference w:type="default" r:id="rId10"/>
+      <w:headerReference w:type="first" r:id="rId11"/>
+      <w:footerReference w:type="first" r:id="rId12"/>
       <w:pgSz w:w="15840" w:h="12240" w:orient="landscape"/>
       <w:pgMar w:top="1440" w:right="1440" w:bottom="1440" w:left="1440" w:header="720" w:footer="720" w:gutter="0"/>
       <w:cols w:space="720"/>
@@ -9488,6 +9505,7 @@
       <w:pBdr>
         <w:top w:val="single" w:sz="4" w:space="1" w:color="auto"/>
       </w:pBdr>
+      <w:jc w:val="right"/>
       <w:rPr>
         <w:b/>
         <w:bCs/>
@@ -9669,6 +9687,7 @@
       <w:pBdr>
         <w:top w:val="single" w:sz="4" w:space="1" w:color="auto"/>
       </w:pBdr>
+      <w:jc w:val="right"/>
       <w:rPr>
         <w:b/>
         <w:bCs/>
@@ -9851,6 +9870,16 @@
 </w:ftr>
 </file>
 
+<file path=word/footer3.xml><?xml version="1.0" encoding="utf-8"?>
+<w:ftr xmlns:wpc="http://schemas.microsoft.com/office/word/2010/wordprocessingCanvas" xmlns:cx="http://schemas.microsoft.com/office/drawing/2014/chartex" xmlns:cx1="http://schemas.microsoft.com/office/drawing/2015/9/8/chartex" xmlns:cx2="http://schemas.microsoft.com/office/drawing/2015/10/21/chartex" xmlns:cx3="http://schemas.microsoft.com/office/drawing/2016/5/9/chartex" xmlns:cx4="http://schemas.microsoft.com/office/drawing/2016/5/10/chartex" xmlns:cx5="http://schemas.microsoft.com/office/drawing/2016/5/11/chartex" xmlns:cx6="http://schemas.microsoft.com/office/drawing/2016/5/12/chartex" xmlns:cx7="http://schemas.microsoft.com/office/drawing/2016/5/13/chartex" xmlns:cx8="http://schemas.microsoft.com/office/drawing/2016/5/14/chartex" xmlns:mc="http://schemas.openxmlformats.org/markup-compatibility/2006" xmlns:aink="http://schemas.microsoft.com/office/drawing/2016/ink" xmlns:am3d="http://schemas.microsoft.com/office/drawing/2017/model3d" xmlns:o="urn:schemas-microsoft-com:office:office" xmlns:oel="http://schemas.microsoft.com/office/2019/extlst" xmlns:r="http://schemas.openxmlformats.org/officeDocument/2006/relationships" xmlns:m="http://schemas.openxmlformats.org/officeDocument/2006/math" xmlns:v="urn:schemas-microsoft-com:vml" xmlns:wp14="http://schemas.microsoft.com/office/word/2010/wordprocessingDrawing" xmlns:wp="http://schemas.openxmlformats.org/drawingml/2006/wordprocessingDrawing" xmlns:w10="urn:schemas-microsoft-com:office:word" xmlns:w="http://schemas.openxmlformats.org/wordprocessingml/2006/main" xmlns:w14="http://schemas.microsoft.com/office/word/2010/wordml" xmlns:w15="http://schemas.microsoft.com/office/word/2012/wordml" xmlns:w16cex="http://schemas.microsoft.com/office/word/2018/wordml/cex" xmlns:w16cid="http://schemas.microsoft.com/office/word/2016/wordml/cid" xmlns:w16="http://schemas.microsoft.com/office/word/2018/wordml" xmlns:w16sdtdh="http://schemas.microsoft.com/office/word/2020/wordml/sdtdatahash" xmlns:w16se="http://schemas.microsoft.com/office/word/2015/wordml/symex" xmlns:wpg="http://schemas.microsoft.com/office/word/2010/wordprocessingGroup" xmlns:wpi="http://schemas.microsoft.com/office/word/2010/wordprocessingInk" xmlns:wne="http://schemas.microsoft.com/office/word/2006/wordml" xmlns:wps="http://schemas.microsoft.com/office/word/2010/wordprocessingShape" mc:Ignorable="w14 w15 w16se w16cid w16 w16cex w16sdtdh wp14">
+  <w:p>
+    <w:pPr>
+      <w:pStyle w:val="Footer"/>
+    </w:pPr>
+  </w:p>
+</w:ftr>
+</file>
+
 <file path=word/footnotes.xml><?xml version="1.0" encoding="utf-8"?>
 <w:footnotes xmlns:wpc="http://schemas.microsoft.com/office/word/2010/wordprocessingCanvas" xmlns:cx="http://schemas.microsoft.com/office/drawing/2014/chartex" xmlns:cx1="http://schemas.microsoft.com/office/drawing/2015/9/8/chartex" xmlns:cx2="http://schemas.microsoft.com/office/drawing/2015/10/21/chartex" xmlns:cx3="http://schemas.microsoft.com/office/drawing/2016/5/9/chartex" xmlns:cx4="http://schemas.microsoft.com/office/drawing/2016/5/10/chartex" xmlns:cx5="http://schemas.microsoft.com/office/drawing/2016/5/11/chartex" xmlns:cx6="http://schemas.microsoft.com/office/drawing/2016/5/12/chartex" xmlns:cx7="http://schemas.microsoft.com/office/drawing/2016/5/13/chartex" xmlns:cx8="http://schemas.microsoft.com/office/drawing/2016/5/14/chartex" xmlns:mc="http://schemas.openxmlformats.org/markup-compatibility/2006" xmlns:aink="http://schemas.microsoft.com/office/drawing/2016/ink" xmlns:am3d="http://schemas.microsoft.com/office/drawing/2017/model3d" xmlns:o="urn:schemas-microsoft-com:office:office" xmlns:oel="http://schemas.microsoft.com/office/2019/extlst" xmlns:r="http://schemas.openxmlformats.org/officeDocument/2006/relationships" xmlns:m="http://schemas.openxmlformats.org/officeDocument/2006/math" xmlns:v="urn:schemas-microsoft-com:vml" xmlns:wp14="http://schemas.microsoft.com/office/word/2010/wordprocessingDrawing" xmlns:wp="http://schemas.openxmlformats.org/drawingml/2006/wordprocessingDrawing" xmlns:w10="urn:schemas-microsoft-com:office:word" xmlns:w="http://schemas.openxmlformats.org/wordprocessingml/2006/main" xmlns:w14="http://schemas.microsoft.com/office/word/2010/wordml" xmlns:w15="http://schemas.microsoft.com/office/word/2012/wordml" xmlns:w16cex="http://schemas.microsoft.com/office/word/2018/wordml/cex" xmlns:w16cid="http://schemas.microsoft.com/office/word/2016/wordml/cid" xmlns:w16="http://schemas.microsoft.com/office/word/2018/wordml" xmlns:w16sdtdh="http://schemas.microsoft.com/office/word/2020/wordml/sdtdatahash" xmlns:w16se="http://schemas.microsoft.com/office/word/2015/wordml/symex" xmlns:wpg="http://schemas.microsoft.com/office/word/2010/wordprocessingGroup" xmlns:wpi="http://schemas.microsoft.com/office/word/2010/wordprocessingInk" xmlns:wne="http://schemas.microsoft.com/office/word/2006/wordml" xmlns:wps="http://schemas.microsoft.com/office/word/2010/wordprocessingShape" mc:Ignorable="w14 w15 w16se w16cid w16 w16cex w16sdtdh wp14">
   <w:footnote w:type="separator" w:id="-1">
@@ -9897,6 +9926,16 @@
       <w:pBdr>
         <w:bottom w:val="single" w:sz="4" w:space="1" w:color="auto"/>
       </w:pBdr>
+    </w:pPr>
+  </w:p>
+</w:hdr>
+</file>
+
+<file path=word/header3.xml><?xml version="1.0" encoding="utf-8"?>
+<w:hdr xmlns:wpc="http://schemas.microsoft.com/office/word/2010/wordprocessingCanvas" xmlns:cx="http://schemas.microsoft.com/office/drawing/2014/chartex" xmlns:cx1="http://schemas.microsoft.com/office/drawing/2015/9/8/chartex" xmlns:cx2="http://schemas.microsoft.com/office/drawing/2015/10/21/chartex" xmlns:cx3="http://schemas.microsoft.com/office/drawing/2016/5/9/chartex" xmlns:cx4="http://schemas.microsoft.com/office/drawing/2016/5/10/chartex" xmlns:cx5="http://schemas.microsoft.com/office/drawing/2016/5/11/chartex" xmlns:cx6="http://schemas.microsoft.com/office/drawing/2016/5/12/chartex" xmlns:cx7="http://schemas.microsoft.com/office/drawing/2016/5/13/chartex" xmlns:cx8="http://schemas.microsoft.com/office/drawing/2016/5/14/chartex" xmlns:mc="http://schemas.openxmlformats.org/markup-compatibility/2006" xmlns:aink="http://schemas.microsoft.com/office/drawing/2016/ink" xmlns:am3d="http://schemas.microsoft.com/office/drawing/2017/model3d" xmlns:o="urn:schemas-microsoft-com:office:office" xmlns:oel="http://schemas.microsoft.com/office/2019/extlst" xmlns:r="http://schemas.openxmlformats.org/officeDocument/2006/relationships" xmlns:m="http://schemas.openxmlformats.org/officeDocument/2006/math" xmlns:v="urn:schemas-microsoft-com:vml" xmlns:wp14="http://schemas.microsoft.com/office/word/2010/wordprocessingDrawing" xmlns:wp="http://schemas.openxmlformats.org/drawingml/2006/wordprocessingDrawing" xmlns:w10="urn:schemas-microsoft-com:office:word" xmlns:w="http://schemas.openxmlformats.org/wordprocessingml/2006/main" xmlns:w14="http://schemas.microsoft.com/office/word/2010/wordml" xmlns:w15="http://schemas.microsoft.com/office/word/2012/wordml" xmlns:w16cex="http://schemas.microsoft.com/office/word/2018/wordml/cex" xmlns:w16cid="http://schemas.microsoft.com/office/word/2016/wordml/cid" xmlns:w16="http://schemas.microsoft.com/office/word/2018/wordml" xmlns:w16sdtdh="http://schemas.microsoft.com/office/word/2020/wordml/sdtdatahash" xmlns:w16se="http://schemas.microsoft.com/office/word/2015/wordml/symex" xmlns:wpg="http://schemas.microsoft.com/office/word/2010/wordprocessingGroup" xmlns:wpi="http://schemas.microsoft.com/office/word/2010/wordprocessingInk" xmlns:wne="http://schemas.microsoft.com/office/word/2006/wordml" xmlns:wps="http://schemas.microsoft.com/office/word/2010/wordprocessingShape" mc:Ignorable="w14 w15 w16se w16cid w16 w16cex w16sdtdh wp14">
+  <w:p>
+    <w:pPr>
+      <w:pStyle w:val="Header"/>
     </w:pPr>
   </w:p>
 </w:hdr>

</xml_diff>